<commit_message>
03 Juin incorporé au reporting
</commit_message>
<xml_diff>
--- a/Reporting activité.docx
+++ b/Reporting activité.docx
@@ -645,14 +645,23 @@
       </w:r>
     </w:p>
     <w:p>
+      <w:pPr>
+        <w:rPr>
+          <w:u w:val="single"/>
+        </w:rPr>
+      </w:pPr>
       <w:r>
         <w:rPr>
           <w:sz w:val="28"/>
           <w:szCs w:val="28"/>
-        </w:rPr>
-        <w:br/>
-      </w:r>
-      <w:r>
+          <w:u w:val="single"/>
+        </w:rPr>
+        <w:br/>
+      </w:r>
+      <w:r>
+        <w:rPr>
+          <w:u w:val="single"/>
+        </w:rPr>
         <w:t xml:space="preserve">Objectif de la journée : </w:t>
       </w:r>
     </w:p>
@@ -693,19 +702,38 @@
     </w:p>
     <w:p>
       <w:r>
+        <w:t xml:space="preserve">- </w:t>
+      </w:r>
+      <w:r>
+        <w:rPr>
+          <w:u w:val="single"/>
+        </w:rPr>
         <w:t xml:space="preserve">Création d’un utilisateur PHPMyAdmin et d’une base de </w:t>
       </w:r>
       <w:r>
+        <w:rPr>
+          <w:u w:val="single"/>
+        </w:rPr>
         <w:t>données</w:t>
       </w:r>
       <w:r>
-        <w:t xml:space="preserve"> pour Les Ecolorés.</w:t>
-      </w:r>
-      <w:r>
-        <w:br/>
-      </w:r>
-    </w:p>
-    <w:p>
+        <w:rPr>
+          <w:u w:val="single"/>
+        </w:rPr>
+        <w:t xml:space="preserve"> pour Les Ecolorés</w:t>
+      </w:r>
+      <w:r>
+        <w:rPr>
+          <w:u w:val="single"/>
+        </w:rPr>
+        <w:t> :</w:t>
+      </w:r>
+      <w:r>
+        <w:br/>
+      </w:r>
+      <w:r>
+        <w:br/>
+      </w:r>
       <w:r>
         <w:t xml:space="preserve">Devront figurés dans cette base de </w:t>
       </w:r>
@@ -734,8 +762,16 @@
       </w:r>
       <w:r>
         <w:br/>
-        <w:t>Dans les champs complément seront insérés Adresse physique, numéro de téléphone, coordonnées bancaires.</w:t>
-      </w:r>
+        <w:t xml:space="preserve">Dans les champs complément </w:t>
+      </w:r>
+      <w:r>
+        <w:t xml:space="preserve">ou lors du remplissage de la fiche profil, </w:t>
+      </w:r>
+      <w:r>
+        <w:t>seront insérés Adresse physique, numéro de téléphone, coordonnées bancaires.</w:t>
+      </w:r>
+    </w:p>
+    <w:p>
       <w:r>
         <w:br/>
         <w:t>Pour le moment je créer juste la base.</w:t>
@@ -802,12 +838,27 @@
       </w:r>
     </w:p>
     <w:p>
+      <w:r>
+        <w:br w:type="page"/>
+      </w:r>
+    </w:p>
+    <w:p>
       <w:pPr>
         <w:tabs>
           <w:tab w:val="left" w:pos="1056"/>
         </w:tabs>
       </w:pPr>
       <w:r>
+        <w:rPr>
+          <w:u w:val="single"/>
+        </w:rPr>
+        <w:lastRenderedPageBreak/>
+        <w:t xml:space="preserve">- </w:t>
+      </w:r>
+      <w:r>
+        <w:rPr>
+          <w:u w:val="single"/>
+        </w:rPr>
         <w:t>Installation de WordPress et prise en main :</w:t>
       </w:r>
       <w:r>
@@ -832,11 +883,6 @@
       </w:r>
       <w:r>
         <w:t>.</w:t>
-      </w:r>
-    </w:p>
-    <w:p>
-      <w:r>
-        <w:br w:type="page"/>
       </w:r>
     </w:p>
     <w:p>
@@ -845,6 +891,402 @@
           <w:tab w:val="left" w:pos="1056"/>
         </w:tabs>
       </w:pPr>
+      <w:r>
+        <w:t>L’ouvrage m’aidant est didactique avec</w:t>
+      </w:r>
+      <w:r>
+        <w:t xml:space="preserve"> des</w:t>
+      </w:r>
+      <w:r>
+        <w:t xml:space="preserve"> instructions limpides.</w:t>
+      </w:r>
+    </w:p>
+    <w:p>
+      <w:pPr>
+        <w:tabs>
+          <w:tab w:val="left" w:pos="1056"/>
+        </w:tabs>
+      </w:pPr>
+      <w:r>
+        <w:t>Je commence la prise en main en modifiant le thème général et j’incorpore quelques images personnalisées.</w:t>
+      </w:r>
+      <w:r>
+        <w:br/>
+        <w:t>Au bout de quelques heures, je comprends comment fonctionne Wordpress sur son aspect graphique.</w:t>
+      </w:r>
+      <w:r>
+        <w:br/>
+        <w:t>Il faut lui reconnaitre une interface intuitive</w:t>
+      </w:r>
+      <w:r>
+        <w:t xml:space="preserve"> et</w:t>
+      </w:r>
+      <w:r>
+        <w:t xml:space="preserve"> simple d’utilisation ce qui me permet d’arriver rapidement à ce rendu :</w:t>
+      </w:r>
+      <w:r>
+        <w:br/>
+      </w:r>
+    </w:p>
+    <w:p>
+      <w:pPr>
+        <w:tabs>
+          <w:tab w:val="left" w:pos="1056"/>
+        </w:tabs>
+      </w:pPr>
+      <w:r>
+        <w:rPr>
+          <w:noProof/>
+        </w:rPr>
+        <w:drawing>
+          <wp:inline distT="0" distB="0" distL="0" distR="0" wp14:anchorId="4325030B" wp14:editId="3FDD128C">
+            <wp:extent cx="5760720" cy="3240405"/>
+            <wp:effectExtent l="0" t="0" r="0" b="0"/>
+            <wp:docPr id="6" name="Image 6"/>
+            <wp:cNvGraphicFramePr>
+              <a:graphicFrameLocks xmlns:a="http://schemas.openxmlformats.org/drawingml/2006/main" noChangeAspect="1"/>
+            </wp:cNvGraphicFramePr>
+            <a:graphic xmlns:a="http://schemas.openxmlformats.org/drawingml/2006/main">
+              <a:graphicData uri="http://schemas.openxmlformats.org/drawingml/2006/picture">
+                <pic:pic xmlns:pic="http://schemas.openxmlformats.org/drawingml/2006/picture">
+                  <pic:nvPicPr>
+                    <pic:cNvPr id="6" name="Clipboard01.jpg"/>
+                    <pic:cNvPicPr/>
+                  </pic:nvPicPr>
+                  <pic:blipFill>
+                    <a:blip r:embed="rId14" cstate="print">
+                      <a:extLst>
+                        <a:ext uri="{28A0092B-C50C-407E-A947-70E740481C1C}">
+                          <a14:useLocalDpi xmlns:a14="http://schemas.microsoft.com/office/drawing/2010/main" val="0"/>
+                        </a:ext>
+                      </a:extLst>
+                    </a:blip>
+                    <a:stretch>
+                      <a:fillRect/>
+                    </a:stretch>
+                  </pic:blipFill>
+                  <pic:spPr>
+                    <a:xfrm>
+                      <a:off x="0" y="0"/>
+                      <a:ext cx="5760720" cy="3240405"/>
+                    </a:xfrm>
+                    <a:prstGeom prst="rect">
+                      <a:avLst/>
+                    </a:prstGeom>
+                  </pic:spPr>
+                </pic:pic>
+              </a:graphicData>
+            </a:graphic>
+          </wp:inline>
+        </w:drawing>
+      </w:r>
+    </w:p>
+    <w:p>
+      <w:pPr>
+        <w:tabs>
+          <w:tab w:val="left" w:pos="1056"/>
+        </w:tabs>
+      </w:pPr>
+    </w:p>
+    <w:p>
+      <w:pPr>
+        <w:tabs>
+          <w:tab w:val="left" w:pos="1056"/>
+        </w:tabs>
+      </w:pPr>
+      <w:r>
+        <w:t xml:space="preserve">Les bases sont vite assimilées. La connexion avec la base de données fonctionne bien. </w:t>
+      </w:r>
+      <w:r>
+        <w:br/>
+        <w:t>Toutefois les possibilités de modifications sont limitées.</w:t>
+      </w:r>
+      <w:r>
+        <w:br/>
+        <w:t xml:space="preserve">J’ai envie d’en découvrir plus et je commence à éplucher le code avec les outils du navigateur pour </w:t>
+      </w:r>
+      <w:r>
+        <w:t>« </w:t>
+      </w:r>
+      <w:r>
+        <w:t>inspecter l’élément</w:t>
+      </w:r>
+      <w:r>
+        <w:t> »</w:t>
+      </w:r>
+      <w:r>
+        <w:t>.</w:t>
+      </w:r>
+    </w:p>
+    <w:p>
+      <w:r>
+        <w:br w:type="page"/>
+      </w:r>
+    </w:p>
+    <w:p>
+      <w:pPr>
+        <w:tabs>
+          <w:tab w:val="left" w:pos="1056"/>
+        </w:tabs>
+        <w:rPr>
+          <w:u w:val="single"/>
+        </w:rPr>
+      </w:pPr>
+      <w:r>
+        <w:rPr>
+          <w:u w:val="single"/>
+        </w:rPr>
+        <w:lastRenderedPageBreak/>
+        <w:t xml:space="preserve">- </w:t>
+      </w:r>
+      <w:r>
+        <w:rPr>
+          <w:u w:val="single"/>
+        </w:rPr>
+        <w:t xml:space="preserve">Inspection </w:t>
+      </w:r>
+      <w:r>
+        <w:rPr>
+          <w:u w:val="single"/>
+        </w:rPr>
+        <w:t xml:space="preserve">d’éléments </w:t>
+      </w:r>
+      <w:r>
+        <w:rPr>
+          <w:u w:val="single"/>
+        </w:rPr>
+        <w:t>de la page d’</w:t>
+      </w:r>
+      <w:r>
+        <w:rPr>
+          <w:u w:val="single"/>
+        </w:rPr>
+        <w:t>accueil :</w:t>
+      </w:r>
+    </w:p>
+    <w:p>
+      <w:pPr>
+        <w:tabs>
+          <w:tab w:val="left" w:pos="1056"/>
+        </w:tabs>
+        <w:rPr>
+          <w:u w:val="single"/>
+        </w:rPr>
+      </w:pPr>
+    </w:p>
+    <w:p>
+      <w:pPr>
+        <w:tabs>
+          <w:tab w:val="left" w:pos="1056"/>
+        </w:tabs>
+      </w:pPr>
+      <w:r>
+        <w:rPr>
+          <w:noProof/>
+        </w:rPr>
+        <w:drawing>
+          <wp:inline distT="0" distB="0" distL="0" distR="0" wp14:anchorId="73D48F3C" wp14:editId="29F0B0AA">
+            <wp:extent cx="5760720" cy="3240405"/>
+            <wp:effectExtent l="0" t="0" r="0" b="0"/>
+            <wp:docPr id="7" name="Image 7"/>
+            <wp:cNvGraphicFramePr>
+              <a:graphicFrameLocks xmlns:a="http://schemas.openxmlformats.org/drawingml/2006/main" noChangeAspect="1"/>
+            </wp:cNvGraphicFramePr>
+            <a:graphic xmlns:a="http://schemas.openxmlformats.org/drawingml/2006/main">
+              <a:graphicData uri="http://schemas.openxmlformats.org/drawingml/2006/picture">
+                <pic:pic xmlns:pic="http://schemas.openxmlformats.org/drawingml/2006/picture">
+                  <pic:nvPicPr>
+                    <pic:cNvPr id="7" name="Clipboard02.jpg"/>
+                    <pic:cNvPicPr/>
+                  </pic:nvPicPr>
+                  <pic:blipFill>
+                    <a:blip r:embed="rId15" cstate="print">
+                      <a:extLst>
+                        <a:ext uri="{28A0092B-C50C-407E-A947-70E740481C1C}">
+                          <a14:useLocalDpi xmlns:a14="http://schemas.microsoft.com/office/drawing/2010/main" val="0"/>
+                        </a:ext>
+                      </a:extLst>
+                    </a:blip>
+                    <a:stretch>
+                      <a:fillRect/>
+                    </a:stretch>
+                  </pic:blipFill>
+                  <pic:spPr>
+                    <a:xfrm>
+                      <a:off x="0" y="0"/>
+                      <a:ext cx="5760720" cy="3240405"/>
+                    </a:xfrm>
+                    <a:prstGeom prst="rect">
+                      <a:avLst/>
+                    </a:prstGeom>
+                  </pic:spPr>
+                </pic:pic>
+              </a:graphicData>
+            </a:graphic>
+          </wp:inline>
+        </w:drawing>
+      </w:r>
+      <w:r>
+        <w:br/>
+      </w:r>
+    </w:p>
+    <w:p>
+      <w:pPr>
+        <w:tabs>
+          <w:tab w:val="left" w:pos="1056"/>
+        </w:tabs>
+      </w:pPr>
+      <w:r>
+        <w:t xml:space="preserve">Cette après-midi passée a inspecté les différents éléments m’a permis de comprendre comment fonctionne WordPress. </w:t>
+      </w:r>
+      <w:r>
+        <w:br/>
+        <w:t xml:space="preserve">A savoir : </w:t>
+      </w:r>
+      <w:r>
+        <w:br/>
+        <w:t xml:space="preserve">- </w:t>
+      </w:r>
+      <w:r>
+        <w:t>Quels fichiers étaient appelés, ou étaient les fichiers CSS</w:t>
+      </w:r>
+      <w:r>
+        <w:t xml:space="preserve"> et les fichiers JS, </w:t>
+      </w:r>
+      <w:r>
+        <w:t xml:space="preserve">les médias insérés dans les thèmes et </w:t>
+      </w:r>
+      <w:r>
+        <w:t xml:space="preserve">pour finir </w:t>
+      </w:r>
+      <w:r>
+        <w:t>les données.</w:t>
+      </w:r>
+      <w:r>
+        <w:br/>
+      </w:r>
+      <w:r>
+        <w:br/>
+      </w:r>
+      <w:r>
+        <w:t xml:space="preserve">- </w:t>
+      </w:r>
+      <w:r>
+        <w:t>Cela m’aura permis de découvrir une fonctio</w:t>
+      </w:r>
+      <w:r>
+        <w:t>n</w:t>
+      </w:r>
+      <w:r>
+        <w:t xml:space="preserve"> de mon navigateur qui modifie en temps réelle une valeur changée, facilitant grandement la modification de code.</w:t>
+      </w:r>
+      <w:r>
+        <w:br/>
+        <w:t xml:space="preserve">J’ai découvert </w:t>
+      </w:r>
+      <w:r>
+        <w:rPr>
+          <w:b/>
+          <w:bCs/>
+        </w:rPr>
+        <w:t>le réel potentiel</w:t>
+      </w:r>
+      <w:r>
+        <w:t xml:space="preserve"> de l’inspection de code depuis un navigateur. </w:t>
+      </w:r>
+      <w:r>
+        <w:br/>
+      </w:r>
+      <w:r>
+        <w:t>Ce qui m’</w:t>
+      </w:r>
+      <w:r>
+        <w:t>amène</w:t>
+      </w:r>
+      <w:r>
+        <w:t xml:space="preserve"> </w:t>
+      </w:r>
+      <w:r>
+        <w:t>à</w:t>
+      </w:r>
+      <w:r>
+        <w:t xml:space="preserve"> la </w:t>
+      </w:r>
+      <w:r>
+        <w:t>constations</w:t>
+      </w:r>
+      <w:r>
+        <w:t xml:space="preserve"> suivante : pour </w:t>
+      </w:r>
+      <w:r>
+        <w:t>une meilleure optimisation</w:t>
+      </w:r>
+      <w:r>
+        <w:t xml:space="preserve"> de mon travail, il faut que je m’équipe d’un deuxième écran.</w:t>
+      </w:r>
+      <w:r>
+        <w:br/>
+        <w:t>Ainsi, l’inspection me permettrai une recherche et une modification dans les fichiers en questions en temps réel.</w:t>
+      </w:r>
+      <w:r>
+        <w:br/>
+      </w:r>
+    </w:p>
+    <w:p>
+      <w:pPr>
+        <w:tabs>
+          <w:tab w:val="left" w:pos="1056"/>
+        </w:tabs>
+        <w:rPr>
+          <w:u w:val="single"/>
+        </w:rPr>
+      </w:pPr>
+      <w:r>
+        <w:rPr>
+          <w:u w:val="single"/>
+        </w:rPr>
+        <w:t>-Recherche de modules complémentaires :</w:t>
+      </w:r>
+    </w:p>
+    <w:p>
+      <w:pPr>
+        <w:tabs>
+          <w:tab w:val="left" w:pos="1056"/>
+        </w:tabs>
+      </w:pPr>
+      <w:r>
+        <w:t>En fin d’après-midi j’ai entrepris la recherche d’une extension pour la vente en ligne.</w:t>
+      </w:r>
+      <w:r>
+        <w:br/>
+        <w:t>En effet l’asso voudrait proposer des kits de teinture végétal (Biens), des ateliers de teintures végétal (Services) et proposer dans l’avenir d’autres prestations.</w:t>
+      </w:r>
+      <w:r>
+        <w:br/>
+      </w:r>
+      <w:r>
+        <w:br/>
+        <w:t>Apres 30 minutes de veille technologique, je porte mon choix sur WOO commerce.</w:t>
+      </w:r>
+      <w:r>
+        <w:br/>
+        <w:t>Etant très répandus de par les sites de @commerce crées avec WordPress, de nombreux tutos sont proposer sur la toile.</w:t>
+      </w:r>
+      <w:r>
+        <w:br/>
+        <w:t xml:space="preserve">Il me faudra passer à l’installation </w:t>
+      </w:r>
+      <w:r>
+        <w:t>rapidement</w:t>
+      </w:r>
+      <w:r>
+        <w:t>.</w:t>
+      </w:r>
+    </w:p>
+    <w:p>
+      <w:r>
+        <w:br w:type="page"/>
+      </w:r>
     </w:p>
     <w:p>
       <w:pPr>

</xml_diff>

<commit_message>
ajout de jeudi 04
</commit_message>
<xml_diff>
--- a/Reporting activité.docx
+++ b/Reporting activité.docx
@@ -10,12 +10,21 @@
           <w:szCs w:val="36"/>
         </w:rPr>
       </w:pPr>
+      <w:proofErr w:type="spellStart"/>
       <w:r>
         <w:rPr>
           <w:sz w:val="36"/>
           <w:szCs w:val="36"/>
         </w:rPr>
-        <w:t>Reporting d’activité.</w:t>
+        <w:t>Reporting</w:t>
+      </w:r>
+      <w:proofErr w:type="spellEnd"/>
+      <w:r>
+        <w:rPr>
+          <w:sz w:val="36"/>
+          <w:szCs w:val="36"/>
+        </w:rPr>
+        <w:t xml:space="preserve"> d’activité.</w:t>
       </w:r>
     </w:p>
     <w:p/>
@@ -366,11 +375,21 @@
       <w:r>
         <w:t xml:space="preserve">tous les vendredi soir avec la terminologie suivante : </w:t>
       </w:r>
+      <w:proofErr w:type="spellStart"/>
       <w:r>
         <w:t>les_ecolores</w:t>
       </w:r>
-      <w:r>
-        <w:t> &lt;numéroDeSemaine&gt; dans le dossier site internet.</w:t>
+      <w:proofErr w:type="spellEnd"/>
+      <w:r>
+        <w:t> &lt;</w:t>
+      </w:r>
+      <w:proofErr w:type="spellStart"/>
+      <w:r>
+        <w:t>numéroDeSemaine</w:t>
+      </w:r>
+      <w:proofErr w:type="spellEnd"/>
+      <w:r>
+        <w:t>&gt; dans le dossier site internet.</w:t>
       </w:r>
       <w:r>
         <w:br w:type="page"/>
@@ -568,14 +587,32 @@
       <w:r>
         <w:t xml:space="preserve">Les identifiants suivants ont étés utilisés : </w:t>
       </w:r>
+      <w:proofErr w:type="spellStart"/>
       <w:r>
         <w:t>lesecolores</w:t>
       </w:r>
+      <w:proofErr w:type="spellEnd"/>
       <w:r>
         <w:t>.</w:t>
       </w:r>
       <w:r>
-        <w:t xml:space="preserve"> Mdp : . . . . . . . . . . . . . .</w:t>
+        <w:t xml:space="preserve"> </w:t>
+      </w:r>
+      <w:proofErr w:type="spellStart"/>
+      <w:r>
+        <w:t>Mdp</w:t>
+      </w:r>
+      <w:proofErr w:type="spellEnd"/>
+      <w:r>
+        <w:t xml:space="preserve"> : . . . . . . . . . </w:t>
+      </w:r>
+      <w:proofErr w:type="gramStart"/>
+      <w:r>
+        <w:t>. . . .</w:t>
+      </w:r>
+      <w:proofErr w:type="gramEnd"/>
+      <w:r>
+        <w:t xml:space="preserve"> .</w:t>
       </w:r>
       <w:r>
         <w:br/>
@@ -879,8 +916,13 @@
         <w:t>Grace à WampServer64, j’installe WordPress directement dans un dossier : …</w:t>
       </w:r>
       <w:r>
-        <w:t>\wamp64\www\les_ecolores</w:t>
-      </w:r>
+        <w:t>\wamp64\www\</w:t>
+      </w:r>
+      <w:proofErr w:type="spellStart"/>
+      <w:r>
+        <w:t>les_ecolores</w:t>
+      </w:r>
+      <w:proofErr w:type="spellEnd"/>
       <w:r>
         <w:t>.</w:t>
       </w:r>
@@ -1226,7 +1268,15 @@
       </w:r>
       <w:r>
         <w:br/>
-        <w:t>Ainsi, l’inspection me permettrai une recherche et une modification dans les fichiers en questions en temps réel.</w:t>
+        <w:t xml:space="preserve">Ainsi, l’inspection me permettrai une recherche et une modification dans les fichiers </w:t>
+      </w:r>
+      <w:proofErr w:type="gramStart"/>
+      <w:r>
+        <w:t>en questions</w:t>
+      </w:r>
+      <w:proofErr w:type="gramEnd"/>
+      <w:r>
+        <w:t xml:space="preserve"> en temps réel.</w:t>
       </w:r>
       <w:r>
         <w:br/>
@@ -1294,6 +1344,72 @@
           <w:tab w:val="left" w:pos="1056"/>
         </w:tabs>
       </w:pPr>
+      <w:r>
+        <w:lastRenderedPageBreak/>
+        <w:t>Jeudi 04 Juin :</w:t>
+      </w:r>
+    </w:p>
+    <w:p>
+      <w:pPr>
+        <w:tabs>
+          <w:tab w:val="left" w:pos="1056"/>
+        </w:tabs>
+      </w:pPr>
+      <w:r>
+        <w:t>Découverte des permaliens, des modules WordPress.</w:t>
+      </w:r>
+      <w:r>
+        <w:br/>
+        <w:t>Je ne me lance pas immédiatement dans la création du site, je prends le temps de découvrir l’outil WordPress et toutes les fonctionnalités de l’éditeur.</w:t>
+      </w:r>
+    </w:p>
+    <w:p>
+      <w:pPr>
+        <w:tabs>
+          <w:tab w:val="left" w:pos="1056"/>
+        </w:tabs>
+      </w:pPr>
+      <w:r>
+        <w:t>Celui-ci propose une édition via bloc (dit éditeur graphique), ou éditeur via code.</w:t>
+      </w:r>
+    </w:p>
+    <w:p>
+      <w:pPr>
+        <w:tabs>
+          <w:tab w:val="left" w:pos="1056"/>
+        </w:tabs>
+      </w:pPr>
+      <w:r>
+        <w:t>(Image éditeur)</w:t>
+      </w:r>
+    </w:p>
+    <w:p>
+      <w:pPr>
+        <w:tabs>
+          <w:tab w:val="left" w:pos="1056"/>
+        </w:tabs>
+      </w:pPr>
+      <w:r>
+        <w:t>Prise de connaissance de la façon de WordPress de gérer les menus en cascades.</w:t>
+      </w:r>
+      <w:r>
+        <w:br/>
+        <w:t>Les menus s’ouvrent sur le côté, j’aimerai un menu qui s’ouvre vers le bas.</w:t>
+      </w:r>
+      <w:r>
+        <w:br/>
+        <w:t xml:space="preserve">Le fichier qui m’intéresse est le suivant : </w:t>
+      </w:r>
+    </w:p>
+    <w:p>
+      <w:pPr>
+        <w:tabs>
+          <w:tab w:val="left" w:pos="1056"/>
+        </w:tabs>
+      </w:pPr>
+      <w:r>
+        <w:t>(Chemin du fichier)</w:t>
+      </w:r>
     </w:p>
     <w:sectPr>
       <w:type w:val="continuous"/>

</xml_diff>

<commit_message>
ajout de jeudi 04 et vendredi 05 dans le reporting
</commit_message>
<xml_diff>
--- a/Reporting activité.docx
+++ b/Reporting activité.docx
@@ -596,23 +596,7 @@
         <w:t>.</w:t>
       </w:r>
       <w:r>
-        <w:t xml:space="preserve"> </w:t>
-      </w:r>
-      <w:proofErr w:type="spellStart"/>
-      <w:r>
-        <w:t>Mdp</w:t>
-      </w:r>
-      <w:proofErr w:type="spellEnd"/>
-      <w:r>
-        <w:t xml:space="preserve"> : . . . . . . . . . </w:t>
-      </w:r>
-      <w:proofErr w:type="gramStart"/>
-      <w:r>
-        <w:t>. . . .</w:t>
-      </w:r>
-      <w:proofErr w:type="gramEnd"/>
-      <w:r>
-        <w:t xml:space="preserve"> .</w:t>
+        <w:t xml:space="preserve"> Mdp : . . . . . . . . . . . . . .</w:t>
       </w:r>
       <w:r>
         <w:br/>
@@ -1268,15 +1252,7 @@
       </w:r>
       <w:r>
         <w:br/>
-        <w:t xml:space="preserve">Ainsi, l’inspection me permettrai une recherche et une modification dans les fichiers </w:t>
-      </w:r>
-      <w:proofErr w:type="gramStart"/>
-      <w:r>
-        <w:t>en questions</w:t>
-      </w:r>
-      <w:proofErr w:type="gramEnd"/>
-      <w:r>
-        <w:t xml:space="preserve"> en temps réel.</w:t>
+        <w:t>Ainsi, l’inspection me permettrai une recherche et une modification dans les fichiers en questions en temps réel.</w:t>
       </w:r>
       <w:r>
         <w:br/>
@@ -1343,10 +1319,32 @@
         <w:tabs>
           <w:tab w:val="left" w:pos="1056"/>
         </w:tabs>
-      </w:pPr>
-      <w:r>
+        <w:rPr>
+          <w:sz w:val="28"/>
+          <w:szCs w:val="28"/>
+        </w:rPr>
+      </w:pPr>
+      <w:r>
+        <w:rPr>
+          <w:sz w:val="28"/>
+          <w:szCs w:val="28"/>
+        </w:rPr>
         <w:lastRenderedPageBreak/>
-        <w:t>Jeudi 04 Juin :</w:t>
+        <w:t>Jeudi 04</w:t>
+      </w:r>
+      <w:r>
+        <w:rPr>
+          <w:sz w:val="28"/>
+          <w:szCs w:val="28"/>
+        </w:rPr>
+        <w:t xml:space="preserve"> Juin</w:t>
+      </w:r>
+      <w:r>
+        <w:rPr>
+          <w:sz w:val="28"/>
+          <w:szCs w:val="28"/>
+        </w:rPr>
+        <w:t> :</w:t>
       </w:r>
     </w:p>
     <w:p>
@@ -1380,8 +1378,58 @@
         </w:tabs>
       </w:pPr>
       <w:r>
-        <w:t>(Image éditeur)</w:t>
-      </w:r>
+        <w:rPr>
+          <w:noProof/>
+        </w:rPr>
+        <w:drawing>
+          <wp:inline distT="0" distB="0" distL="0" distR="0" wp14:anchorId="39C5D4CD" wp14:editId="3EDEBED0">
+            <wp:extent cx="5760720" cy="3240405"/>
+            <wp:effectExtent l="0" t="0" r="0" b="0"/>
+            <wp:docPr id="8" name="Image 8"/>
+            <wp:cNvGraphicFramePr>
+              <a:graphicFrameLocks xmlns:a="http://schemas.openxmlformats.org/drawingml/2006/main" noChangeAspect="1"/>
+            </wp:cNvGraphicFramePr>
+            <a:graphic xmlns:a="http://schemas.openxmlformats.org/drawingml/2006/main">
+              <a:graphicData uri="http://schemas.openxmlformats.org/drawingml/2006/picture">
+                <pic:pic xmlns:pic="http://schemas.openxmlformats.org/drawingml/2006/picture">
+                  <pic:nvPicPr>
+                    <pic:cNvPr id="8" name="Clipboard02.jpg"/>
+                    <pic:cNvPicPr/>
+                  </pic:nvPicPr>
+                  <pic:blipFill>
+                    <a:blip r:embed="rId16" cstate="print">
+                      <a:extLst>
+                        <a:ext uri="{28A0092B-C50C-407E-A947-70E740481C1C}">
+                          <a14:useLocalDpi xmlns:a14="http://schemas.microsoft.com/office/drawing/2010/main" val="0"/>
+                        </a:ext>
+                      </a:extLst>
+                    </a:blip>
+                    <a:stretch>
+                      <a:fillRect/>
+                    </a:stretch>
+                  </pic:blipFill>
+                  <pic:spPr>
+                    <a:xfrm>
+                      <a:off x="0" y="0"/>
+                      <a:ext cx="5760720" cy="3240405"/>
+                    </a:xfrm>
+                    <a:prstGeom prst="rect">
+                      <a:avLst/>
+                    </a:prstGeom>
+                  </pic:spPr>
+                </pic:pic>
+              </a:graphicData>
+            </a:graphic>
+          </wp:inline>
+        </w:drawing>
+      </w:r>
+    </w:p>
+    <w:p>
+      <w:pPr>
+        <w:tabs>
+          <w:tab w:val="left" w:pos="1056"/>
+        </w:tabs>
+      </w:pPr>
     </w:p>
     <w:p>
       <w:pPr>
@@ -1398,17 +1446,335 @@
       </w:r>
       <w:r>
         <w:br/>
-        <w:t xml:space="preserve">Le fichier qui m’intéresse est le suivant : </w:t>
-      </w:r>
-    </w:p>
-    <w:p>
-      <w:pPr>
-        <w:tabs>
-          <w:tab w:val="left" w:pos="1056"/>
-        </w:tabs>
-      </w:pPr>
-      <w:r>
-        <w:t>(Chemin du fichier)</w:t>
+      </w:r>
+      <w:r>
+        <w:t>Il faudra donc que je prenne le temps de modifier le code.</w:t>
+      </w:r>
+    </w:p>
+    <w:p>
+      <w:r>
+        <w:rPr>
+          <w:noProof/>
+        </w:rPr>
+        <w:drawing>
+          <wp:anchor distT="0" distB="0" distL="114300" distR="114300" simplePos="0" relativeHeight="251660288" behindDoc="0" locked="0" layoutInCell="1" allowOverlap="1" wp14:anchorId="01A404CA" wp14:editId="5BDA6DA5">
+            <wp:simplePos x="0" y="0"/>
+            <wp:positionH relativeFrom="column">
+              <wp:posOffset>-635</wp:posOffset>
+            </wp:positionH>
+            <wp:positionV relativeFrom="paragraph">
+              <wp:posOffset>163830</wp:posOffset>
+            </wp:positionV>
+            <wp:extent cx="5760720" cy="3240405"/>
+            <wp:effectExtent l="0" t="0" r="0" b="0"/>
+            <wp:wrapNone/>
+            <wp:docPr id="9" name="Image 9"/>
+            <wp:cNvGraphicFramePr>
+              <a:graphicFrameLocks xmlns:a="http://schemas.openxmlformats.org/drawingml/2006/main" noChangeAspect="1"/>
+            </wp:cNvGraphicFramePr>
+            <a:graphic xmlns:a="http://schemas.openxmlformats.org/drawingml/2006/main">
+              <a:graphicData uri="http://schemas.openxmlformats.org/drawingml/2006/picture">
+                <pic:pic xmlns:pic="http://schemas.openxmlformats.org/drawingml/2006/picture">
+                  <pic:nvPicPr>
+                    <pic:cNvPr id="9" name="Clipboard04.jpg"/>
+                    <pic:cNvPicPr/>
+                  </pic:nvPicPr>
+                  <pic:blipFill>
+                    <a:blip r:embed="rId17" cstate="print">
+                      <a:extLst>
+                        <a:ext uri="{28A0092B-C50C-407E-A947-70E740481C1C}">
+                          <a14:useLocalDpi xmlns:a14="http://schemas.microsoft.com/office/drawing/2010/main" val="0"/>
+                        </a:ext>
+                      </a:extLst>
+                    </a:blip>
+                    <a:stretch>
+                      <a:fillRect/>
+                    </a:stretch>
+                  </pic:blipFill>
+                  <pic:spPr>
+                    <a:xfrm>
+                      <a:off x="0" y="0"/>
+                      <a:ext cx="5760720" cy="3240405"/>
+                    </a:xfrm>
+                    <a:prstGeom prst="rect">
+                      <a:avLst/>
+                    </a:prstGeom>
+                  </pic:spPr>
+                </pic:pic>
+              </a:graphicData>
+            </a:graphic>
+          </wp:anchor>
+        </w:drawing>
+      </w:r>
+      <w:r>
+        <w:br w:type="page"/>
+      </w:r>
+    </w:p>
+    <w:p>
+      <w:pPr>
+        <w:tabs>
+          <w:tab w:val="left" w:pos="1056"/>
+        </w:tabs>
+      </w:pPr>
+      <w:r>
+        <w:lastRenderedPageBreak/>
+        <w:t>Cela reste assez intuitif et facile d’accès.</w:t>
+      </w:r>
+      <w:r>
+        <w:br/>
+        <w:t>Il suffit d’indexer les étiquettes constituant le menu pour que celles-ci prennent de suite la bonne place.</w:t>
+      </w:r>
+    </w:p>
+    <w:p>
+      <w:pPr>
+        <w:tabs>
+          <w:tab w:val="left" w:pos="1056"/>
+        </w:tabs>
+      </w:pPr>
+    </w:p>
+    <w:p>
+      <w:pPr>
+        <w:tabs>
+          <w:tab w:val="left" w:pos="1056"/>
+        </w:tabs>
+        <w:rPr>
+          <w:sz w:val="28"/>
+          <w:szCs w:val="28"/>
+        </w:rPr>
+      </w:pPr>
+      <w:r>
+        <w:rPr>
+          <w:sz w:val="28"/>
+          <w:szCs w:val="28"/>
+        </w:rPr>
+        <w:t>Vendredi</w:t>
+      </w:r>
+      <w:r>
+        <w:rPr>
+          <w:sz w:val="28"/>
+          <w:szCs w:val="28"/>
+        </w:rPr>
+        <w:t xml:space="preserve"> 0</w:t>
+      </w:r>
+      <w:r>
+        <w:rPr>
+          <w:sz w:val="28"/>
+          <w:szCs w:val="28"/>
+        </w:rPr>
+        <w:t>5</w:t>
+      </w:r>
+      <w:r>
+        <w:rPr>
+          <w:sz w:val="28"/>
+          <w:szCs w:val="28"/>
+        </w:rPr>
+        <w:t xml:space="preserve"> Juin</w:t>
+      </w:r>
+      <w:r>
+        <w:rPr>
+          <w:sz w:val="28"/>
+          <w:szCs w:val="28"/>
+        </w:rPr>
+        <w:t> :</w:t>
+      </w:r>
+    </w:p>
+    <w:p>
+      <w:pPr>
+        <w:tabs>
+          <w:tab w:val="left" w:pos="1056"/>
+        </w:tabs>
+      </w:pPr>
+    </w:p>
+    <w:p>
+      <w:pPr>
+        <w:tabs>
+          <w:tab w:val="left" w:pos="1056"/>
+        </w:tabs>
+      </w:pPr>
+      <w:r>
+        <w:t>Pour la boutique en ligne je reprends les recherches d’</w:t>
+      </w:r>
+      <w:proofErr w:type="spellStart"/>
+      <w:r>
+        <w:t>addons</w:t>
+      </w:r>
+      <w:proofErr w:type="spellEnd"/>
+      <w:r>
+        <w:t xml:space="preserve"> qui pourront répondre à mon besoin et </w:t>
+      </w:r>
+      <w:r>
+        <w:t xml:space="preserve">consacre la journée a une veille technologique sur cet </w:t>
+      </w:r>
+      <w:proofErr w:type="spellStart"/>
+      <w:r>
+        <w:t>addon</w:t>
+      </w:r>
+      <w:proofErr w:type="spellEnd"/>
+      <w:r>
+        <w:t>..</w:t>
+      </w:r>
+      <w:r>
+        <w:br/>
+      </w:r>
+      <w:hyperlink r:id="rId18" w:history="1">
+        <w:r>
+          <w:rPr>
+            <w:rStyle w:val="Lienhypertexte"/>
+          </w:rPr>
+          <w:t>https://www.youtube.com/watch?v=s2-RuQt4ws8&amp;t=1s</w:t>
+        </w:r>
+      </w:hyperlink>
+    </w:p>
+    <w:p>
+      <w:pPr>
+        <w:tabs>
+          <w:tab w:val="left" w:pos="1056"/>
+        </w:tabs>
+      </w:pPr>
+      <w:hyperlink r:id="rId19" w:history="1">
+        <w:r>
+          <w:rPr>
+            <w:rStyle w:val="Lienhypertexte"/>
+          </w:rPr>
+          <w:t>https://kinsta.com/fr/blog/tutoriel-woocommerce/</w:t>
+        </w:r>
+      </w:hyperlink>
+    </w:p>
+    <w:p>
+      <w:pPr>
+        <w:tabs>
+          <w:tab w:val="left" w:pos="1056"/>
+        </w:tabs>
+      </w:pPr>
+      <w:r>
+        <w:rPr>
+          <w:noProof/>
+        </w:rPr>
+        <w:drawing>
+          <wp:inline distT="0" distB="0" distL="0" distR="0" wp14:anchorId="0458D241" wp14:editId="149B1921">
+            <wp:extent cx="5760720" cy="3240405"/>
+            <wp:effectExtent l="0" t="0" r="0" b="0"/>
+            <wp:docPr id="10" name="Image 10"/>
+            <wp:cNvGraphicFramePr>
+              <a:graphicFrameLocks xmlns:a="http://schemas.openxmlformats.org/drawingml/2006/main" noChangeAspect="1"/>
+            </wp:cNvGraphicFramePr>
+            <a:graphic xmlns:a="http://schemas.openxmlformats.org/drawingml/2006/main">
+              <a:graphicData uri="http://schemas.openxmlformats.org/drawingml/2006/picture">
+                <pic:pic xmlns:pic="http://schemas.openxmlformats.org/drawingml/2006/picture">
+                  <pic:nvPicPr>
+                    <pic:cNvPr id="10" name="Clipboard05.jpg"/>
+                    <pic:cNvPicPr/>
+                  </pic:nvPicPr>
+                  <pic:blipFill>
+                    <a:blip r:embed="rId20" cstate="print">
+                      <a:extLst>
+                        <a:ext uri="{28A0092B-C50C-407E-A947-70E740481C1C}">
+                          <a14:useLocalDpi xmlns:a14="http://schemas.microsoft.com/office/drawing/2010/main" val="0"/>
+                        </a:ext>
+                      </a:extLst>
+                    </a:blip>
+                    <a:stretch>
+                      <a:fillRect/>
+                    </a:stretch>
+                  </pic:blipFill>
+                  <pic:spPr>
+                    <a:xfrm>
+                      <a:off x="0" y="0"/>
+                      <a:ext cx="5760720" cy="3240405"/>
+                    </a:xfrm>
+                    <a:prstGeom prst="rect">
+                      <a:avLst/>
+                    </a:prstGeom>
+                  </pic:spPr>
+                </pic:pic>
+              </a:graphicData>
+            </a:graphic>
+          </wp:inline>
+        </w:drawing>
+      </w:r>
+    </w:p>
+    <w:p>
+      <w:pPr>
+        <w:tabs>
+          <w:tab w:val="left" w:pos="1056"/>
+        </w:tabs>
+      </w:pPr>
+    </w:p>
+    <w:p>
+      <w:r>
+        <w:br w:type="page"/>
+      </w:r>
+    </w:p>
+    <w:p>
+      <w:pPr>
+        <w:tabs>
+          <w:tab w:val="left" w:pos="1056"/>
+        </w:tabs>
+        <w:rPr>
+          <w:sz w:val="28"/>
+          <w:szCs w:val="28"/>
+        </w:rPr>
+      </w:pPr>
+      <w:r>
+        <w:lastRenderedPageBreak/>
+        <w:br/>
+      </w:r>
+      <w:r>
+        <w:rPr>
+          <w:sz w:val="28"/>
+          <w:szCs w:val="28"/>
+        </w:rPr>
+        <w:t>Lundi 08</w:t>
+      </w:r>
+      <w:r>
+        <w:rPr>
+          <w:sz w:val="28"/>
+          <w:szCs w:val="28"/>
+        </w:rPr>
+        <w:t xml:space="preserve"> Juin</w:t>
+      </w:r>
+      <w:r>
+        <w:rPr>
+          <w:sz w:val="28"/>
+          <w:szCs w:val="28"/>
+        </w:rPr>
+        <w:t> :</w:t>
+      </w:r>
+    </w:p>
+    <w:p>
+      <w:pPr>
+        <w:tabs>
+          <w:tab w:val="left" w:pos="1056"/>
+        </w:tabs>
+      </w:pPr>
+      <w:r>
+        <w:t>- Création du vrai menu déroulant.</w:t>
+      </w:r>
+    </w:p>
+    <w:p>
+      <w:pPr>
+        <w:tabs>
+          <w:tab w:val="left" w:pos="1056"/>
+        </w:tabs>
+      </w:pPr>
+      <w:r>
+        <w:t>-</w:t>
+      </w:r>
+      <w:r>
+        <w:t xml:space="preserve"> Choix de l’image de l’accueil.</w:t>
+      </w:r>
+    </w:p>
+    <w:p>
+      <w:pPr>
+        <w:tabs>
+          <w:tab w:val="left" w:pos="1056"/>
+        </w:tabs>
+      </w:pPr>
+      <w:r>
+        <w:t>-Epuration du thème et préparation de la structure de navigation.</w:t>
+      </w:r>
+      <w:r>
+        <w:br/>
       </w:r>
     </w:p>
     <w:sectPr>

</xml_diff>

<commit_message>
mise a jour du reporting d'activité
</commit_message>
<xml_diff>
--- a/Reporting activité.docx
+++ b/Reporting activité.docx
@@ -159,7 +159,15 @@
       </w:r>
       <w:r>
         <w:br/>
-        <w:t>D’autres ajouts viendront par la suite. Je pense notamment à des animations javascripts (peut être un carrousel).</w:t>
+        <w:t xml:space="preserve">D’autres ajouts viendront par la suite. Je pense notamment à des animations javascripts (peut être </w:t>
+      </w:r>
+      <w:proofErr w:type="gramStart"/>
+      <w:r>
+        <w:t>un</w:t>
+      </w:r>
+      <w:proofErr w:type="gramEnd"/>
+      <w:r>
+        <w:t xml:space="preserve"> carrousel).</w:t>
       </w:r>
       <w:r>
         <w:br/>
@@ -596,7 +604,15 @@
         <w:t>.</w:t>
       </w:r>
       <w:r>
-        <w:t xml:space="preserve"> Mdp : . . . . . . . . . . . . . .</w:t>
+        <w:t xml:space="preserve"> Mdp : . . . . . . . . . </w:t>
+      </w:r>
+      <w:proofErr w:type="gramStart"/>
+      <w:r>
+        <w:t>. . . .</w:t>
+      </w:r>
+      <w:proofErr w:type="gramEnd"/>
+      <w:r>
+        <w:t xml:space="preserve"> .</w:t>
       </w:r>
       <w:r>
         <w:br/>
@@ -1252,7 +1268,15 @@
       </w:r>
       <w:r>
         <w:br/>
-        <w:t>Ainsi, l’inspection me permettrai une recherche et une modification dans les fichiers en questions en temps réel.</w:t>
+        <w:t xml:space="preserve">Ainsi, l’inspection me permettrai une recherche et une modification dans les fichiers </w:t>
+      </w:r>
+      <w:proofErr w:type="gramStart"/>
+      <w:r>
+        <w:t>en questions</w:t>
+      </w:r>
+      <w:proofErr w:type="gramEnd"/>
+      <w:r>
+        <w:t xml:space="preserve"> en temps réel.</w:t>
       </w:r>
       <w:r>
         <w:br/>
@@ -1592,6 +1616,7 @@
         <w:t xml:space="preserve">consacre la journée a une veille technologique sur cet </w:t>
       </w:r>
       <w:proofErr w:type="spellStart"/>
+      <w:proofErr w:type="gramStart"/>
       <w:r>
         <w:t>addon</w:t>
       </w:r>
@@ -1599,6 +1624,7 @@
       <w:r>
         <w:t>..</w:t>
       </w:r>
+      <w:proofErr w:type="gramEnd"/>
       <w:r>
         <w:br/>
       </w:r>
@@ -2090,6 +2116,17 @@
           <w:tab w:val="left" w:pos="1056"/>
         </w:tabs>
       </w:pPr>
+      <w:r>
+        <w:br w:type="column"/>
+      </w:r>
+      <w:r>
+        <w:rPr>
+          <w:sz w:val="28"/>
+          <w:szCs w:val="28"/>
+        </w:rPr>
+        <w:lastRenderedPageBreak/>
+        <w:t>Mercredi 10 Juin 2020 :</w:t>
+      </w:r>
     </w:p>
     <w:p>
       <w:pPr>

</xml_diff>

<commit_message>
export de la base de données
</commit_message>
<xml_diff>
--- a/Reporting activité.docx
+++ b/Reporting activité.docx
@@ -100,7 +100,7 @@
                     <pic:cNvPicPr/>
                   </pic:nvPicPr>
                   <pic:blipFill>
-                    <a:blip r:embed="rId7" cstate="print">
+                    <a:blip r:embed="rId8" cstate="print">
                       <a:extLst>
                         <a:ext uri="{28A0092B-C50C-407E-A947-70E740481C1C}">
                           <a14:useLocalDpi xmlns:a14="http://schemas.microsoft.com/office/drawing/2010/main" val="0"/>
@@ -159,15 +159,7 @@
       </w:r>
       <w:r>
         <w:br/>
-        <w:t xml:space="preserve">D’autres ajouts viendront par la suite. Je pense notamment à des animations javascripts (peut être </w:t>
-      </w:r>
-      <w:proofErr w:type="gramStart"/>
-      <w:r>
-        <w:t>un</w:t>
-      </w:r>
-      <w:proofErr w:type="gramEnd"/>
-      <w:r>
-        <w:t xml:space="preserve"> carrousel).</w:t>
+        <w:t>D’autres ajouts viendront par la suite. Je pense notamment à des animations javascripts (peut être un carrousel).</w:t>
       </w:r>
       <w:r>
         <w:br/>
@@ -270,7 +262,7 @@
       <w:r>
         <w:t xml:space="preserve">Un repository GitHub sur le compte : </w:t>
       </w:r>
-      <w:hyperlink r:id="rId8" w:history="1">
+      <w:hyperlink r:id="rId9" w:history="1">
         <w:r>
           <w:rPr>
             <w:rStyle w:val="Lienhypertexte"/>
@@ -365,7 +357,7 @@
       <w:r>
         <w:t xml:space="preserve">Un dossier Drive sur l’adresse mail : </w:t>
       </w:r>
-      <w:hyperlink r:id="rId9" w:tgtFrame="_blank" w:history="1">
+      <w:hyperlink r:id="rId10" w:tgtFrame="_blank" w:history="1">
         <w:r>
           <w:rPr>
             <w:rStyle w:val="Lienhypertexte"/>
@@ -410,7 +402,7 @@
           <w:u w:val="single"/>
         </w:rPr>
         <w:sectPr>
-          <w:footerReference w:type="default" r:id="rId10"/>
+          <w:footerReference w:type="default" r:id="rId11"/>
           <w:pgSz w:w="11906" w:h="16838"/>
           <w:pgMar w:top="1417" w:right="1417" w:bottom="1417" w:left="1417" w:header="708" w:footer="708" w:gutter="0"/>
           <w:cols w:space="708"/>
@@ -476,7 +468,7 @@
                     <pic:cNvPicPr/>
                   </pic:nvPicPr>
                   <pic:blipFill>
-                    <a:blip r:embed="rId11" cstate="print">
+                    <a:blip r:embed="rId12" cstate="print">
                       <a:extLst>
                         <a:ext uri="{28A0092B-C50C-407E-A947-70E740481C1C}">
                           <a14:useLocalDpi xmlns:a14="http://schemas.microsoft.com/office/drawing/2010/main" val="0"/>
@@ -566,7 +558,7 @@
                     <pic:cNvPicPr/>
                   </pic:nvPicPr>
                   <pic:blipFill>
-                    <a:blip r:embed="rId12">
+                    <a:blip r:embed="rId13">
                       <a:extLst>
                         <a:ext uri="{28A0092B-C50C-407E-A947-70E740481C1C}">
                           <a14:useLocalDpi xmlns:a14="http://schemas.microsoft.com/office/drawing/2010/main" val="0"/>
@@ -840,7 +832,7 @@
                     <pic:cNvPicPr/>
                   </pic:nvPicPr>
                   <pic:blipFill rotWithShape="1">
-                    <a:blip r:embed="rId13">
+                    <a:blip r:embed="rId14">
                       <a:extLst>
                         <a:ext uri="{28A0092B-C50C-407E-A947-70E740481C1C}">
                           <a14:useLocalDpi xmlns:a14="http://schemas.microsoft.com/office/drawing/2010/main" val="0"/>
@@ -996,152 +988,6 @@
                     <pic:cNvPicPr/>
                   </pic:nvPicPr>
                   <pic:blipFill>
-                    <a:blip r:embed="rId14" cstate="print">
-                      <a:extLst>
-                        <a:ext uri="{28A0092B-C50C-407E-A947-70E740481C1C}">
-                          <a14:useLocalDpi xmlns:a14="http://schemas.microsoft.com/office/drawing/2010/main" val="0"/>
-                        </a:ext>
-                      </a:extLst>
-                    </a:blip>
-                    <a:stretch>
-                      <a:fillRect/>
-                    </a:stretch>
-                  </pic:blipFill>
-                  <pic:spPr>
-                    <a:xfrm>
-                      <a:off x="0" y="0"/>
-                      <a:ext cx="5760720" cy="3240405"/>
-                    </a:xfrm>
-                    <a:prstGeom prst="rect">
-                      <a:avLst/>
-                    </a:prstGeom>
-                  </pic:spPr>
-                </pic:pic>
-              </a:graphicData>
-            </a:graphic>
-          </wp:inline>
-        </w:drawing>
-      </w:r>
-    </w:p>
-    <w:p>
-      <w:pPr>
-        <w:tabs>
-          <w:tab w:val="left" w:pos="1056"/>
-        </w:tabs>
-      </w:pPr>
-    </w:p>
-    <w:p>
-      <w:pPr>
-        <w:tabs>
-          <w:tab w:val="left" w:pos="1056"/>
-        </w:tabs>
-      </w:pPr>
-      <w:r>
-        <w:t xml:space="preserve">Les bases sont vite assimilées. La connexion avec la base de données fonctionne bien. </w:t>
-      </w:r>
-      <w:r>
-        <w:br/>
-        <w:t>Toutefois les possibilités de modifications sont limitées.</w:t>
-      </w:r>
-      <w:r>
-        <w:br/>
-        <w:t xml:space="preserve">J’ai envie d’en découvrir plus et je commence à éplucher le code avec les outils du navigateur pour </w:t>
-      </w:r>
-      <w:r>
-        <w:t>« </w:t>
-      </w:r>
-      <w:r>
-        <w:t>inspecter l’élément</w:t>
-      </w:r>
-      <w:r>
-        <w:t> »</w:t>
-      </w:r>
-      <w:r>
-        <w:t>.</w:t>
-      </w:r>
-    </w:p>
-    <w:p>
-      <w:r>
-        <w:br w:type="page"/>
-      </w:r>
-    </w:p>
-    <w:p>
-      <w:pPr>
-        <w:tabs>
-          <w:tab w:val="left" w:pos="1056"/>
-        </w:tabs>
-        <w:rPr>
-          <w:u w:val="single"/>
-        </w:rPr>
-      </w:pPr>
-      <w:r>
-        <w:rPr>
-          <w:u w:val="single"/>
-        </w:rPr>
-        <w:lastRenderedPageBreak/>
-        <w:t xml:space="preserve">- </w:t>
-      </w:r>
-      <w:r>
-        <w:rPr>
-          <w:u w:val="single"/>
-        </w:rPr>
-        <w:t xml:space="preserve">Inspection </w:t>
-      </w:r>
-      <w:r>
-        <w:rPr>
-          <w:u w:val="single"/>
-        </w:rPr>
-        <w:t xml:space="preserve">d’éléments </w:t>
-      </w:r>
-      <w:r>
-        <w:rPr>
-          <w:u w:val="single"/>
-        </w:rPr>
-        <w:t>de la page d’</w:t>
-      </w:r>
-      <w:r>
-        <w:rPr>
-          <w:u w:val="single"/>
-        </w:rPr>
-        <w:t>accueil :</w:t>
-      </w:r>
-    </w:p>
-    <w:p>
-      <w:pPr>
-        <w:tabs>
-          <w:tab w:val="left" w:pos="1056"/>
-        </w:tabs>
-        <w:rPr>
-          <w:u w:val="single"/>
-        </w:rPr>
-      </w:pPr>
-    </w:p>
-    <w:p>
-      <w:pPr>
-        <w:tabs>
-          <w:tab w:val="left" w:pos="1056"/>
-        </w:tabs>
-      </w:pPr>
-      <w:r>
-        <w:rPr>
-          <w:noProof/>
-        </w:rPr>
-        <w:drawing>
-          <wp:inline distT="0" distB="0" distL="0" distR="0" wp14:anchorId="73D48F3C" wp14:editId="29F0B0AA">
-            <wp:extent cx="5760720" cy="3240405"/>
-            <wp:effectExtent l="0" t="0" r="0" b="0"/>
-            <wp:docPr id="7" name="Image 7"/>
-            <wp:cNvGraphicFramePr>
-              <a:graphicFrameLocks xmlns:a="http://schemas.openxmlformats.org/drawingml/2006/main" noChangeAspect="1"/>
-            </wp:cNvGraphicFramePr>
-            <a:graphic xmlns:a="http://schemas.openxmlformats.org/drawingml/2006/main">
-              <a:graphicData uri="http://schemas.openxmlformats.org/drawingml/2006/picture">
-                <pic:pic xmlns:pic="http://schemas.openxmlformats.org/drawingml/2006/picture">
-                  <pic:nvPicPr>
-                    <pic:cNvPr id="7" name="Clipboard02.jpg"/>
-                    <pic:cNvPicPr/>
-                  </pic:nvPicPr>
-                  <pic:blipFill>
                     <a:blip r:embed="rId15" cstate="print">
                       <a:extLst>
                         <a:ext uri="{28A0092B-C50C-407E-A947-70E740481C1C}">
@@ -1168,232 +1014,99 @@
           </wp:inline>
         </w:drawing>
       </w:r>
-      <w:r>
-        <w:br/>
-      </w:r>
-    </w:p>
-    <w:p>
-      <w:pPr>
-        <w:tabs>
-          <w:tab w:val="left" w:pos="1056"/>
-        </w:tabs>
-      </w:pPr>
-      <w:r>
-        <w:t xml:space="preserve">Cette après-midi passée a inspecté les différents éléments m’a permis de comprendre comment fonctionne WordPress. </w:t>
-      </w:r>
-      <w:r>
-        <w:br/>
-        <w:t xml:space="preserve">A savoir : </w:t>
-      </w:r>
-      <w:r>
-        <w:br/>
+    </w:p>
+    <w:p>
+      <w:pPr>
+        <w:tabs>
+          <w:tab w:val="left" w:pos="1056"/>
+        </w:tabs>
+      </w:pPr>
+    </w:p>
+    <w:p>
+      <w:pPr>
+        <w:tabs>
+          <w:tab w:val="left" w:pos="1056"/>
+        </w:tabs>
+      </w:pPr>
+      <w:r>
+        <w:t xml:space="preserve">Les bases sont vite assimilées. La connexion avec la base de données fonctionne bien. </w:t>
+      </w:r>
+      <w:r>
+        <w:br/>
+        <w:t>Toutefois les possibilités de modifications sont limitées.</w:t>
+      </w:r>
+      <w:r>
+        <w:br/>
+        <w:t xml:space="preserve">J’ai envie d’en découvrir plus et je commence à éplucher le code avec les outils du navigateur pour </w:t>
+      </w:r>
+      <w:r>
+        <w:t>« </w:t>
+      </w:r>
+      <w:r>
+        <w:t>inspecter l’élément</w:t>
+      </w:r>
+      <w:r>
+        <w:t> »</w:t>
+      </w:r>
+      <w:r>
+        <w:t>.</w:t>
+      </w:r>
+    </w:p>
+    <w:p>
+      <w:r>
+        <w:br w:type="page"/>
+      </w:r>
+    </w:p>
+    <w:p>
+      <w:pPr>
+        <w:tabs>
+          <w:tab w:val="left" w:pos="1056"/>
+        </w:tabs>
+        <w:rPr>
+          <w:u w:val="single"/>
+        </w:rPr>
+      </w:pPr>
+      <w:r>
+        <w:rPr>
+          <w:u w:val="single"/>
+        </w:rPr>
+        <w:lastRenderedPageBreak/>
         <w:t xml:space="preserve">- </w:t>
       </w:r>
       <w:r>
-        <w:t>Quels fichiers étaient appelés, ou étaient les fichiers CSS</w:t>
-      </w:r>
-      <w:r>
-        <w:t xml:space="preserve"> et les fichiers JS, </w:t>
-      </w:r>
-      <w:r>
-        <w:t xml:space="preserve">les médias insérés dans les thèmes et </w:t>
-      </w:r>
-      <w:r>
-        <w:t xml:space="preserve">pour finir </w:t>
-      </w:r>
-      <w:r>
-        <w:t>les données.</w:t>
-      </w:r>
-      <w:r>
-        <w:br/>
-      </w:r>
-      <w:r>
-        <w:br/>
-      </w:r>
-      <w:r>
-        <w:t xml:space="preserve">- </w:t>
-      </w:r>
-      <w:r>
-        <w:t>Cela m’aura permis de découvrir une fonctio</w:t>
-      </w:r>
-      <w:r>
-        <w:t>n</w:t>
-      </w:r>
-      <w:r>
-        <w:t xml:space="preserve"> de mon navigateur qui modifie en temps réelle une valeur changée, facilitant grandement la modification de code.</w:t>
-      </w:r>
-      <w:r>
-        <w:br/>
-        <w:t xml:space="preserve">J’ai découvert </w:t>
-      </w:r>
-      <w:r>
-        <w:rPr>
-          <w:b/>
-          <w:bCs/>
-        </w:rPr>
-        <w:t>le réel potentiel</w:t>
-      </w:r>
-      <w:r>
-        <w:t xml:space="preserve"> de l’inspection de code depuis un navigateur. </w:t>
-      </w:r>
-      <w:r>
-        <w:br/>
-      </w:r>
-      <w:r>
-        <w:t>Ce qui m’</w:t>
-      </w:r>
-      <w:r>
-        <w:t>amène</w:t>
-      </w:r>
-      <w:r>
-        <w:t xml:space="preserve"> </w:t>
-      </w:r>
-      <w:r>
-        <w:t>à</w:t>
-      </w:r>
-      <w:r>
-        <w:t xml:space="preserve"> la </w:t>
-      </w:r>
-      <w:r>
-        <w:t>constations</w:t>
-      </w:r>
-      <w:r>
-        <w:t xml:space="preserve"> suivante : pour </w:t>
-      </w:r>
-      <w:r>
-        <w:t>une meilleure optimisation</w:t>
-      </w:r>
-      <w:r>
-        <w:t xml:space="preserve"> de mon travail, il faut que je m’équipe d’un deuxième écran.</w:t>
-      </w:r>
-      <w:r>
-        <w:br/>
-        <w:t xml:space="preserve">Ainsi, l’inspection me permettrai une recherche et une modification dans les fichiers </w:t>
-      </w:r>
-      <w:proofErr w:type="gramStart"/>
-      <w:r>
-        <w:t>en questions</w:t>
-      </w:r>
-      <w:proofErr w:type="gramEnd"/>
-      <w:r>
-        <w:t xml:space="preserve"> en temps réel.</w:t>
-      </w:r>
-      <w:r>
-        <w:br/>
-      </w:r>
-    </w:p>
-    <w:p>
-      <w:pPr>
-        <w:tabs>
-          <w:tab w:val="left" w:pos="1056"/>
-        </w:tabs>
         <w:rPr>
           <w:u w:val="single"/>
         </w:rPr>
-      </w:pPr>
+        <w:t xml:space="preserve">Inspection </w:t>
+      </w:r>
       <w:r>
         <w:rPr>
           <w:u w:val="single"/>
         </w:rPr>
-        <w:t>-Recherche de modules complémentaires :</w:t>
-      </w:r>
-    </w:p>
-    <w:p>
-      <w:pPr>
-        <w:tabs>
-          <w:tab w:val="left" w:pos="1056"/>
-        </w:tabs>
-      </w:pPr>
-      <w:r>
-        <w:t>En fin d’après-midi j’ai entrepris la recherche d’une extension pour la vente en ligne.</w:t>
-      </w:r>
-      <w:r>
-        <w:br/>
-        <w:t>En effet l’asso voudrait proposer des kits de teinture végétal (Biens), des ateliers de teintures végétal (Services) et proposer dans l’avenir d’autres prestations.</w:t>
-      </w:r>
-      <w:r>
-        <w:br/>
-      </w:r>
-      <w:r>
-        <w:br/>
-        <w:t>Apres 30 minutes de veille technologique, je porte mon choix sur WOO commerce.</w:t>
-      </w:r>
-      <w:r>
-        <w:br/>
-        <w:t>Etant très répandus de par les sites de @commerce crées avec WordPress, de nombreux tutos sont proposer sur la toile.</w:t>
-      </w:r>
-      <w:r>
-        <w:br/>
-        <w:t xml:space="preserve">Il me faudra passer à l’installation </w:t>
-      </w:r>
-      <w:r>
-        <w:t>rapidement</w:t>
-      </w:r>
-      <w:r>
-        <w:t>.</w:t>
-      </w:r>
-    </w:p>
-    <w:p>
-      <w:r>
-        <w:br w:type="page"/>
-      </w:r>
-    </w:p>
-    <w:p>
-      <w:pPr>
-        <w:tabs>
-          <w:tab w:val="left" w:pos="1056"/>
-        </w:tabs>
-        <w:rPr>
-          <w:sz w:val="28"/>
-          <w:szCs w:val="28"/>
-        </w:rPr>
-      </w:pPr>
-      <w:r>
-        <w:rPr>
-          <w:sz w:val="28"/>
-          <w:szCs w:val="28"/>
-        </w:rPr>
-        <w:lastRenderedPageBreak/>
-        <w:t>Jeudi 04</w:t>
-      </w:r>
-      <w:r>
-        <w:rPr>
-          <w:sz w:val="28"/>
-          <w:szCs w:val="28"/>
-        </w:rPr>
-        <w:t xml:space="preserve"> Juin</w:t>
-      </w:r>
-      <w:r>
-        <w:rPr>
-          <w:sz w:val="28"/>
-          <w:szCs w:val="28"/>
-        </w:rPr>
-        <w:t> :</w:t>
-      </w:r>
-    </w:p>
-    <w:p>
-      <w:pPr>
-        <w:tabs>
-          <w:tab w:val="left" w:pos="1056"/>
-        </w:tabs>
-      </w:pPr>
-      <w:r>
-        <w:t>Découverte des permaliens, des modules WordPress.</w:t>
-      </w:r>
-      <w:r>
-        <w:br/>
-        <w:t>Je ne me lance pas immédiatement dans la création du site, je prends le temps de découvrir l’outil WordPress et toutes les fonctionnalités de l’éditeur.</w:t>
-      </w:r>
-    </w:p>
-    <w:p>
-      <w:pPr>
-        <w:tabs>
-          <w:tab w:val="left" w:pos="1056"/>
-        </w:tabs>
-      </w:pPr>
-      <w:r>
-        <w:t>Celui-ci propose une édition via bloc (dit éditeur graphique), ou éditeur via code.</w:t>
-      </w:r>
+        <w:t xml:space="preserve">d’éléments </w:t>
+      </w:r>
+      <w:r>
+        <w:rPr>
+          <w:u w:val="single"/>
+        </w:rPr>
+        <w:t>de la page d’</w:t>
+      </w:r>
+      <w:r>
+        <w:rPr>
+          <w:u w:val="single"/>
+        </w:rPr>
+        <w:t>accueil :</w:t>
+      </w:r>
+    </w:p>
+    <w:p>
+      <w:pPr>
+        <w:tabs>
+          <w:tab w:val="left" w:pos="1056"/>
+        </w:tabs>
+        <w:rPr>
+          <w:u w:val="single"/>
+        </w:rPr>
+      </w:pPr>
     </w:p>
     <w:p>
       <w:pPr>
@@ -1406,10 +1119,10 @@
           <w:noProof/>
         </w:rPr>
         <w:drawing>
-          <wp:inline distT="0" distB="0" distL="0" distR="0" wp14:anchorId="39C5D4CD" wp14:editId="3EDEBED0">
+          <wp:inline distT="0" distB="0" distL="0" distR="0" wp14:anchorId="73D48F3C" wp14:editId="29F0B0AA">
             <wp:extent cx="5760720" cy="3240405"/>
             <wp:effectExtent l="0" t="0" r="0" b="0"/>
-            <wp:docPr id="8" name="Image 8"/>
+            <wp:docPr id="7" name="Image 7"/>
             <wp:cNvGraphicFramePr>
               <a:graphicFrameLocks xmlns:a="http://schemas.openxmlformats.org/drawingml/2006/main" noChangeAspect="1"/>
             </wp:cNvGraphicFramePr>
@@ -1417,7 +1130,7 @@
               <a:graphicData uri="http://schemas.openxmlformats.org/drawingml/2006/picture">
                 <pic:pic xmlns:pic="http://schemas.openxmlformats.org/drawingml/2006/picture">
                   <pic:nvPicPr>
-                    <pic:cNvPr id="8" name="Clipboard02.jpg"/>
+                    <pic:cNvPr id="7" name="Clipboard02.jpg"/>
                     <pic:cNvPicPr/>
                   </pic:nvPicPr>
                   <pic:blipFill>
@@ -1447,52 +1160,248 @@
           </wp:inline>
         </w:drawing>
       </w:r>
-    </w:p>
-    <w:p>
-      <w:pPr>
-        <w:tabs>
-          <w:tab w:val="left" w:pos="1056"/>
-        </w:tabs>
-      </w:pPr>
-    </w:p>
-    <w:p>
-      <w:pPr>
-        <w:tabs>
-          <w:tab w:val="left" w:pos="1056"/>
-        </w:tabs>
-      </w:pPr>
-      <w:r>
-        <w:t>Prise de connaissance de la façon de WordPress de gérer les menus en cascades.</w:t>
-      </w:r>
-      <w:r>
-        <w:br/>
-        <w:t>Les menus s’ouvrent sur le côté, j’aimerai un menu qui s’ouvre vers le bas.</w:t>
-      </w:r>
-      <w:r>
-        <w:br/>
-      </w:r>
-      <w:r>
-        <w:t>Il faudra donc que je prenne le temps de modifier le code.</w:t>
-      </w:r>
-    </w:p>
-    <w:p>
+      <w:r>
+        <w:br/>
+      </w:r>
+    </w:p>
+    <w:p>
+      <w:pPr>
+        <w:tabs>
+          <w:tab w:val="left" w:pos="1056"/>
+        </w:tabs>
+      </w:pPr>
+      <w:r>
+        <w:t xml:space="preserve">Cette après-midi passée a inspecté les différents éléments m’a permis de comprendre comment fonctionne WordPress. </w:t>
+      </w:r>
+      <w:r>
+        <w:br/>
+        <w:t xml:space="preserve">A savoir : </w:t>
+      </w:r>
+      <w:r>
+        <w:br/>
+        <w:t xml:space="preserve">- </w:t>
+      </w:r>
+      <w:r>
+        <w:t>Quels fichiers étaient appelés, ou étaient les fichiers CSS</w:t>
+      </w:r>
+      <w:r>
+        <w:t xml:space="preserve"> et les fichiers JS, </w:t>
+      </w:r>
+      <w:r>
+        <w:t xml:space="preserve">les médias insérés dans les thèmes et </w:t>
+      </w:r>
+      <w:r>
+        <w:t xml:space="preserve">pour finir </w:t>
+      </w:r>
+      <w:r>
+        <w:t>les données.</w:t>
+      </w:r>
+      <w:r>
+        <w:br/>
+      </w:r>
+      <w:r>
+        <w:br/>
+      </w:r>
+      <w:r>
+        <w:t xml:space="preserve">- </w:t>
+      </w:r>
+      <w:r>
+        <w:t>Cela m’aura permis de découvrir une fonctio</w:t>
+      </w:r>
+      <w:r>
+        <w:t>n</w:t>
+      </w:r>
+      <w:r>
+        <w:t xml:space="preserve"> de mon navigateur qui modifie en temps réelle une valeur changée, facilitant grandement la modification de code.</w:t>
+      </w:r>
+      <w:r>
+        <w:br/>
+        <w:t xml:space="preserve">J’ai découvert </w:t>
+      </w:r>
+      <w:r>
+        <w:rPr>
+          <w:b/>
+          <w:bCs/>
+        </w:rPr>
+        <w:t>le réel potentiel</w:t>
+      </w:r>
+      <w:r>
+        <w:t xml:space="preserve"> de l’inspection de code depuis un navigateur. </w:t>
+      </w:r>
+      <w:r>
+        <w:br/>
+      </w:r>
+      <w:r>
+        <w:t>Ce qui m’</w:t>
+      </w:r>
+      <w:r>
+        <w:t>amène</w:t>
+      </w:r>
+      <w:r>
+        <w:t xml:space="preserve"> </w:t>
+      </w:r>
+      <w:r>
+        <w:t>à</w:t>
+      </w:r>
+      <w:r>
+        <w:t xml:space="preserve"> la </w:t>
+      </w:r>
+      <w:r>
+        <w:t>constations</w:t>
+      </w:r>
+      <w:r>
+        <w:t xml:space="preserve"> suivante : pour </w:t>
+      </w:r>
+      <w:r>
+        <w:t>une meilleure optimisation</w:t>
+      </w:r>
+      <w:r>
+        <w:t xml:space="preserve"> de mon travail, il faut que je m’équipe d’un deuxième écran.</w:t>
+      </w:r>
+      <w:r>
+        <w:br/>
+        <w:t xml:space="preserve">Ainsi, l’inspection me permettrai une recherche et une modification dans les fichiers </w:t>
+      </w:r>
+      <w:proofErr w:type="gramStart"/>
+      <w:r>
+        <w:t>en questions</w:t>
+      </w:r>
+      <w:proofErr w:type="gramEnd"/>
+      <w:r>
+        <w:t xml:space="preserve"> en temps réel.</w:t>
+      </w:r>
+      <w:r>
+        <w:br/>
+      </w:r>
+    </w:p>
+    <w:p>
+      <w:pPr>
+        <w:tabs>
+          <w:tab w:val="left" w:pos="1056"/>
+        </w:tabs>
+        <w:rPr>
+          <w:u w:val="single"/>
+        </w:rPr>
+      </w:pPr>
+      <w:r>
+        <w:rPr>
+          <w:u w:val="single"/>
+        </w:rPr>
+        <w:t>-Recherche de modules complémentaires :</w:t>
+      </w:r>
+    </w:p>
+    <w:p>
+      <w:pPr>
+        <w:tabs>
+          <w:tab w:val="left" w:pos="1056"/>
+        </w:tabs>
+      </w:pPr>
+      <w:r>
+        <w:t>En fin d’après-midi j’ai entrepris la recherche d’une extension pour la vente en ligne.</w:t>
+      </w:r>
+      <w:r>
+        <w:br/>
+        <w:t>En effet l’asso voudrait proposer des kits de teinture végétal (Biens), des ateliers de teintures végétal (Services) et proposer dans l’avenir d’autres prestations.</w:t>
+      </w:r>
+      <w:r>
+        <w:br/>
+      </w:r>
+      <w:r>
+        <w:br/>
+        <w:t>Apres 30 minutes de veille technologique, je porte mon choix sur WOO commerce.</w:t>
+      </w:r>
+      <w:r>
+        <w:br/>
+        <w:t>Etant très répandus de par les sites de @commerce crées avec WordPress, de nombreux tutos sont proposer sur la toile.</w:t>
+      </w:r>
+      <w:r>
+        <w:br/>
+        <w:t xml:space="preserve">Il me faudra passer à l’installation </w:t>
+      </w:r>
+      <w:r>
+        <w:t>rapidement</w:t>
+      </w:r>
+      <w:r>
+        <w:t>.</w:t>
+      </w:r>
+    </w:p>
+    <w:p>
+      <w:r>
+        <w:br w:type="page"/>
+      </w:r>
+    </w:p>
+    <w:p>
+      <w:pPr>
+        <w:tabs>
+          <w:tab w:val="left" w:pos="1056"/>
+        </w:tabs>
+        <w:rPr>
+          <w:sz w:val="28"/>
+          <w:szCs w:val="28"/>
+        </w:rPr>
+      </w:pPr>
+      <w:r>
+        <w:rPr>
+          <w:sz w:val="28"/>
+          <w:szCs w:val="28"/>
+        </w:rPr>
+        <w:lastRenderedPageBreak/>
+        <w:t>Jeudi 04</w:t>
+      </w:r>
+      <w:r>
+        <w:rPr>
+          <w:sz w:val="28"/>
+          <w:szCs w:val="28"/>
+        </w:rPr>
+        <w:t xml:space="preserve"> Juin</w:t>
+      </w:r>
+      <w:r>
+        <w:rPr>
+          <w:sz w:val="28"/>
+          <w:szCs w:val="28"/>
+        </w:rPr>
+        <w:t> :</w:t>
+      </w:r>
+    </w:p>
+    <w:p>
+      <w:pPr>
+        <w:tabs>
+          <w:tab w:val="left" w:pos="1056"/>
+        </w:tabs>
+      </w:pPr>
+      <w:r>
+        <w:t>Découverte des permaliens, des modules WordPress.</w:t>
+      </w:r>
+      <w:r>
+        <w:br/>
+        <w:t>Je ne me lance pas immédiatement dans la création du site, je prends le temps de découvrir l’outil WordPress et toutes les fonctionnalités de l’éditeur.</w:t>
+      </w:r>
+    </w:p>
+    <w:p>
+      <w:pPr>
+        <w:tabs>
+          <w:tab w:val="left" w:pos="1056"/>
+        </w:tabs>
+      </w:pPr>
+      <w:r>
+        <w:t>Celui-ci propose une édition via bloc (dit éditeur graphique), ou éditeur via code.</w:t>
+      </w:r>
+    </w:p>
+    <w:p>
+      <w:pPr>
+        <w:tabs>
+          <w:tab w:val="left" w:pos="1056"/>
+        </w:tabs>
+      </w:pPr>
       <w:r>
         <w:rPr>
           <w:noProof/>
         </w:rPr>
         <w:drawing>
-          <wp:anchor distT="0" distB="0" distL="114300" distR="114300" simplePos="0" relativeHeight="251660288" behindDoc="0" locked="0" layoutInCell="1" allowOverlap="1" wp14:anchorId="01A404CA" wp14:editId="5BDA6DA5">
-            <wp:simplePos x="0" y="0"/>
-            <wp:positionH relativeFrom="column">
-              <wp:posOffset>-635</wp:posOffset>
-            </wp:positionH>
-            <wp:positionV relativeFrom="paragraph">
-              <wp:posOffset>163830</wp:posOffset>
-            </wp:positionV>
+          <wp:inline distT="0" distB="0" distL="0" distR="0" wp14:anchorId="39C5D4CD" wp14:editId="3EDEBED0">
             <wp:extent cx="5760720" cy="3240405"/>
             <wp:effectExtent l="0" t="0" r="0" b="0"/>
-            <wp:wrapNone/>
-            <wp:docPr id="9" name="Image 9"/>
+            <wp:docPr id="8" name="Image 8"/>
             <wp:cNvGraphicFramePr>
               <a:graphicFrameLocks xmlns:a="http://schemas.openxmlformats.org/drawingml/2006/main" noChangeAspect="1"/>
             </wp:cNvGraphicFramePr>
@@ -1500,7 +1409,7 @@
               <a:graphicData uri="http://schemas.openxmlformats.org/drawingml/2006/picture">
                 <pic:pic xmlns:pic="http://schemas.openxmlformats.org/drawingml/2006/picture">
                   <pic:nvPicPr>
-                    <pic:cNvPr id="9" name="Clipboard04.jpg"/>
+                    <pic:cNvPr id="8" name="Clipboard02.jpg"/>
                     <pic:cNvPicPr/>
                   </pic:nvPicPr>
                   <pic:blipFill>
@@ -1527,146 +1436,55 @@
                 </pic:pic>
               </a:graphicData>
             </a:graphic>
-          </wp:anchor>
+          </wp:inline>
         </w:drawing>
       </w:r>
-      <w:r>
-        <w:br w:type="page"/>
-      </w:r>
-    </w:p>
-    <w:p>
-      <w:pPr>
-        <w:tabs>
-          <w:tab w:val="left" w:pos="1056"/>
-        </w:tabs>
-      </w:pPr>
-      <w:r>
-        <w:lastRenderedPageBreak/>
-        <w:t>Cela reste assez intuitif et facile d’accès.</w:t>
-      </w:r>
-      <w:r>
-        <w:br/>
-        <w:t>Il suffit d’indexer les étiquettes constituant le menu pour que celles-ci prennent de suite la bonne place.</w:t>
-      </w:r>
-    </w:p>
-    <w:p>
-      <w:pPr>
-        <w:tabs>
-          <w:tab w:val="left" w:pos="1056"/>
-        </w:tabs>
-      </w:pPr>
-    </w:p>
-    <w:p>
-      <w:pPr>
-        <w:tabs>
-          <w:tab w:val="left" w:pos="1056"/>
-        </w:tabs>
-        <w:rPr>
-          <w:sz w:val="28"/>
-          <w:szCs w:val="28"/>
-        </w:rPr>
-      </w:pPr>
-      <w:r>
-        <w:rPr>
-          <w:sz w:val="28"/>
-          <w:szCs w:val="28"/>
-        </w:rPr>
-        <w:t>Vendredi 05</w:t>
-      </w:r>
-      <w:r>
-        <w:rPr>
-          <w:sz w:val="28"/>
-          <w:szCs w:val="28"/>
-        </w:rPr>
-        <w:t xml:space="preserve"> Juin</w:t>
-      </w:r>
-      <w:r>
-        <w:rPr>
-          <w:sz w:val="28"/>
-          <w:szCs w:val="28"/>
-        </w:rPr>
-        <w:t> :</w:t>
-      </w:r>
-    </w:p>
-    <w:p>
-      <w:pPr>
-        <w:tabs>
-          <w:tab w:val="left" w:pos="1056"/>
-        </w:tabs>
-      </w:pPr>
-    </w:p>
-    <w:p>
-      <w:pPr>
-        <w:tabs>
-          <w:tab w:val="left" w:pos="1056"/>
-        </w:tabs>
-      </w:pPr>
-      <w:r>
-        <w:t>Pour la boutique en ligne je reprends les recherches d’</w:t>
-      </w:r>
-      <w:proofErr w:type="spellStart"/>
-      <w:r>
-        <w:t>addons</w:t>
-      </w:r>
-      <w:proofErr w:type="spellEnd"/>
-      <w:r>
-        <w:t xml:space="preserve"> qui pourront répondre à mon besoin et </w:t>
-      </w:r>
-      <w:r>
-        <w:t xml:space="preserve">consacre la journée a une veille technologique sur cet </w:t>
-      </w:r>
-      <w:proofErr w:type="spellStart"/>
-      <w:proofErr w:type="gramStart"/>
-      <w:r>
-        <w:t>addon</w:t>
-      </w:r>
-      <w:proofErr w:type="spellEnd"/>
-      <w:r>
-        <w:t>..</w:t>
-      </w:r>
-      <w:proofErr w:type="gramEnd"/>
-      <w:r>
-        <w:br/>
-      </w:r>
-      <w:hyperlink r:id="rId18" w:history="1">
-        <w:r>
-          <w:rPr>
-            <w:rStyle w:val="Lienhypertexte"/>
-          </w:rPr>
-          <w:t>https://www.youtube.com/watch?v=s2-RuQt4ws8&amp;t=1s</w:t>
-        </w:r>
-      </w:hyperlink>
-    </w:p>
-    <w:p>
-      <w:pPr>
-        <w:tabs>
-          <w:tab w:val="left" w:pos="1056"/>
-        </w:tabs>
-      </w:pPr>
-      <w:hyperlink r:id="rId19" w:history="1">
-        <w:r>
-          <w:rPr>
-            <w:rStyle w:val="Lienhypertexte"/>
-          </w:rPr>
-          <w:t>https://kinsta.com/fr/blog/tutoriel-woocommerce/</w:t>
-        </w:r>
-      </w:hyperlink>
-    </w:p>
-    <w:p>
-      <w:pPr>
-        <w:tabs>
-          <w:tab w:val="left" w:pos="1056"/>
-        </w:tabs>
-      </w:pPr>
+    </w:p>
+    <w:p>
+      <w:pPr>
+        <w:tabs>
+          <w:tab w:val="left" w:pos="1056"/>
+        </w:tabs>
+      </w:pPr>
+    </w:p>
+    <w:p>
+      <w:pPr>
+        <w:tabs>
+          <w:tab w:val="left" w:pos="1056"/>
+        </w:tabs>
+      </w:pPr>
+      <w:r>
+        <w:t>Prise de connaissance de la façon de WordPress de gérer les menus en cascades.</w:t>
+      </w:r>
+      <w:r>
+        <w:br/>
+        <w:t>Les menus s’ouvrent sur le côté, j’aimerai un menu qui s’ouvre vers le bas.</w:t>
+      </w:r>
+      <w:r>
+        <w:br/>
+      </w:r>
+      <w:r>
+        <w:t>Il faudra donc que je prenne le temps de modifier le code.</w:t>
+      </w:r>
+    </w:p>
+    <w:p>
       <w:r>
         <w:rPr>
           <w:noProof/>
         </w:rPr>
         <w:drawing>
-          <wp:inline distT="0" distB="0" distL="0" distR="0" wp14:anchorId="0458D241" wp14:editId="149B1921">
+          <wp:anchor distT="0" distB="0" distL="114300" distR="114300" simplePos="0" relativeHeight="251660288" behindDoc="0" locked="0" layoutInCell="1" allowOverlap="1" wp14:anchorId="01A404CA" wp14:editId="5BDA6DA5">
+            <wp:simplePos x="0" y="0"/>
+            <wp:positionH relativeFrom="column">
+              <wp:posOffset>-635</wp:posOffset>
+            </wp:positionH>
+            <wp:positionV relativeFrom="paragraph">
+              <wp:posOffset>163830</wp:posOffset>
+            </wp:positionV>
             <wp:extent cx="5760720" cy="3240405"/>
             <wp:effectExtent l="0" t="0" r="0" b="0"/>
-            <wp:docPr id="10" name="Image 10"/>
+            <wp:wrapNone/>
+            <wp:docPr id="9" name="Image 9"/>
             <wp:cNvGraphicFramePr>
               <a:graphicFrameLocks xmlns:a="http://schemas.openxmlformats.org/drawingml/2006/main" noChangeAspect="1"/>
             </wp:cNvGraphicFramePr>
@@ -1674,11 +1492,11 @@
               <a:graphicData uri="http://schemas.openxmlformats.org/drawingml/2006/picture">
                 <pic:pic xmlns:pic="http://schemas.openxmlformats.org/drawingml/2006/picture">
                   <pic:nvPicPr>
-                    <pic:cNvPr id="10" name="Clipboard05.jpg"/>
+                    <pic:cNvPr id="9" name="Clipboard04.jpg"/>
                     <pic:cNvPicPr/>
                   </pic:nvPicPr>
                   <pic:blipFill>
-                    <a:blip r:embed="rId20" cstate="print">
+                    <a:blip r:embed="rId18" cstate="print">
                       <a:extLst>
                         <a:ext uri="{28A0092B-C50C-407E-A947-70E740481C1C}">
                           <a14:useLocalDpi xmlns:a14="http://schemas.microsoft.com/office/drawing/2010/main" val="0"/>
@@ -1701,21 +1519,34 @@
                 </pic:pic>
               </a:graphicData>
             </a:graphic>
-          </wp:inline>
+          </wp:anchor>
         </w:drawing>
       </w:r>
-    </w:p>
-    <w:p>
-      <w:pPr>
-        <w:tabs>
-          <w:tab w:val="left" w:pos="1056"/>
-        </w:tabs>
-      </w:pPr>
-    </w:p>
-    <w:p>
       <w:r>
         <w:br w:type="page"/>
       </w:r>
+    </w:p>
+    <w:p>
+      <w:pPr>
+        <w:tabs>
+          <w:tab w:val="left" w:pos="1056"/>
+        </w:tabs>
+      </w:pPr>
+      <w:r>
+        <w:lastRenderedPageBreak/>
+        <w:t>Cela reste assez intuitif et facile d’accès.</w:t>
+      </w:r>
+      <w:r>
+        <w:br/>
+        <w:t>Il suffit d’indexer les étiquettes constituant le menu pour que celles-ci prennent de suite la bonne place.</w:t>
+      </w:r>
+    </w:p>
+    <w:p>
+      <w:pPr>
+        <w:tabs>
+          <w:tab w:val="left" w:pos="1056"/>
+        </w:tabs>
+      </w:pPr>
     </w:p>
     <w:p>
       <w:pPr>
@@ -1728,15 +1559,11 @@
         </w:rPr>
       </w:pPr>
       <w:r>
-        <w:lastRenderedPageBreak/>
-        <w:br/>
-      </w:r>
-      <w:r>
         <w:rPr>
           <w:sz w:val="28"/>
           <w:szCs w:val="28"/>
         </w:rPr>
-        <w:t>Lundi 08</w:t>
+        <w:t>Vendredi 05</w:t>
       </w:r>
       <w:r>
         <w:rPr>
@@ -1758,35 +1585,64 @@
         <w:tabs>
           <w:tab w:val="left" w:pos="1056"/>
         </w:tabs>
-        <w:rPr>
-          <w:sz w:val="24"/>
-          <w:szCs w:val="24"/>
-        </w:rPr>
-      </w:pPr>
-      <w:r>
-        <w:t xml:space="preserve">- </w:t>
-      </w:r>
-      <w:r>
-        <w:rPr>
-          <w:sz w:val="24"/>
-          <w:szCs w:val="24"/>
-        </w:rPr>
-        <w:t xml:space="preserve">Création du menu </w:t>
-      </w:r>
-      <w:r>
-        <w:rPr>
-          <w:sz w:val="24"/>
-          <w:szCs w:val="24"/>
-        </w:rPr>
-        <w:t>déroulant contextuel</w:t>
-      </w:r>
-    </w:p>
-    <w:p>
-      <w:pPr>
-        <w:tabs>
-          <w:tab w:val="left" w:pos="1056"/>
-        </w:tabs>
-      </w:pPr>
+      </w:pPr>
+    </w:p>
+    <w:p>
+      <w:pPr>
+        <w:tabs>
+          <w:tab w:val="left" w:pos="1056"/>
+        </w:tabs>
+      </w:pPr>
+      <w:r>
+        <w:t>Pour la boutique en ligne je reprends les recherches d’</w:t>
+      </w:r>
+      <w:proofErr w:type="spellStart"/>
+      <w:r>
+        <w:t>addons</w:t>
+      </w:r>
+      <w:proofErr w:type="spellEnd"/>
+      <w:r>
+        <w:t xml:space="preserve"> qui pourront répondre à mon besoin et </w:t>
+      </w:r>
+      <w:r>
+        <w:t xml:space="preserve">consacre la journée a une veille technologique sur cet </w:t>
+      </w:r>
+      <w:proofErr w:type="spellStart"/>
+      <w:proofErr w:type="gramStart"/>
+      <w:r>
+        <w:t>addon</w:t>
+      </w:r>
+      <w:proofErr w:type="spellEnd"/>
+      <w:r>
+        <w:t>..</w:t>
+      </w:r>
+      <w:proofErr w:type="gramEnd"/>
+      <w:r>
+        <w:br/>
+      </w:r>
+      <w:hyperlink r:id="rId19" w:history="1">
+        <w:r>
+          <w:rPr>
+            <w:rStyle w:val="Lienhypertexte"/>
+          </w:rPr>
+          <w:t>https://www.youtube.com/watch?v=s2-RuQt4ws8&amp;t=1s</w:t>
+        </w:r>
+      </w:hyperlink>
+    </w:p>
+    <w:p>
+      <w:pPr>
+        <w:tabs>
+          <w:tab w:val="left" w:pos="1056"/>
+        </w:tabs>
+      </w:pPr>
+      <w:hyperlink r:id="rId20" w:history="1">
+        <w:r>
+          <w:rPr>
+            <w:rStyle w:val="Lienhypertexte"/>
+          </w:rPr>
+          <w:t>https://kinsta.com/fr/blog/tutoriel-woocommerce/</w:t>
+        </w:r>
+      </w:hyperlink>
     </w:p>
     <w:p>
       <w:pPr>
@@ -1799,10 +1655,10 @@
           <w:noProof/>
         </w:rPr>
         <w:drawing>
-          <wp:inline distT="0" distB="0" distL="0" distR="0" wp14:anchorId="31AF25AD" wp14:editId="7D17361D">
+          <wp:inline distT="0" distB="0" distL="0" distR="0" wp14:anchorId="0458D241" wp14:editId="149B1921">
             <wp:extent cx="5760720" cy="3240405"/>
             <wp:effectExtent l="0" t="0" r="0" b="0"/>
-            <wp:docPr id="11" name="Image 11"/>
+            <wp:docPr id="10" name="Image 10"/>
             <wp:cNvGraphicFramePr>
               <a:graphicFrameLocks xmlns:a="http://schemas.openxmlformats.org/drawingml/2006/main" noChangeAspect="1"/>
             </wp:cNvGraphicFramePr>
@@ -1810,7 +1666,7 @@
               <a:graphicData uri="http://schemas.openxmlformats.org/drawingml/2006/picture">
                 <pic:pic xmlns:pic="http://schemas.openxmlformats.org/drawingml/2006/picture">
                   <pic:nvPicPr>
-                    <pic:cNvPr id="11" name="menu01.jpg"/>
+                    <pic:cNvPr id="10" name="Clipboard05.jpg"/>
                     <pic:cNvPicPr/>
                   </pic:nvPicPr>
                   <pic:blipFill>
@@ -1849,6 +1705,82 @@
       </w:pPr>
     </w:p>
     <w:p>
+      <w:r>
+        <w:br w:type="page"/>
+      </w:r>
+    </w:p>
+    <w:p>
+      <w:pPr>
+        <w:tabs>
+          <w:tab w:val="left" w:pos="1056"/>
+        </w:tabs>
+        <w:rPr>
+          <w:sz w:val="28"/>
+          <w:szCs w:val="28"/>
+        </w:rPr>
+      </w:pPr>
+      <w:r>
+        <w:lastRenderedPageBreak/>
+        <w:br/>
+      </w:r>
+      <w:r>
+        <w:rPr>
+          <w:sz w:val="28"/>
+          <w:szCs w:val="28"/>
+        </w:rPr>
+        <w:t>Lundi 08</w:t>
+      </w:r>
+      <w:r>
+        <w:rPr>
+          <w:sz w:val="28"/>
+          <w:szCs w:val="28"/>
+        </w:rPr>
+        <w:t xml:space="preserve"> Juin</w:t>
+      </w:r>
+      <w:r>
+        <w:rPr>
+          <w:sz w:val="28"/>
+          <w:szCs w:val="28"/>
+        </w:rPr>
+        <w:t> :</w:t>
+      </w:r>
+    </w:p>
+    <w:p>
+      <w:pPr>
+        <w:tabs>
+          <w:tab w:val="left" w:pos="1056"/>
+        </w:tabs>
+        <w:rPr>
+          <w:sz w:val="24"/>
+          <w:szCs w:val="24"/>
+        </w:rPr>
+      </w:pPr>
+      <w:r>
+        <w:t xml:space="preserve">- </w:t>
+      </w:r>
+      <w:r>
+        <w:rPr>
+          <w:sz w:val="24"/>
+          <w:szCs w:val="24"/>
+        </w:rPr>
+        <w:t xml:space="preserve">Création du menu </w:t>
+      </w:r>
+      <w:r>
+        <w:rPr>
+          <w:sz w:val="24"/>
+          <w:szCs w:val="24"/>
+        </w:rPr>
+        <w:t>déroulant contextuel</w:t>
+      </w:r>
+    </w:p>
+    <w:p>
+      <w:pPr>
+        <w:tabs>
+          <w:tab w:val="left" w:pos="1056"/>
+        </w:tabs>
+      </w:pPr>
+    </w:p>
+    <w:p>
       <w:pPr>
         <w:tabs>
           <w:tab w:val="left" w:pos="1056"/>
@@ -1859,10 +1791,10 @@
           <w:noProof/>
         </w:rPr>
         <w:drawing>
-          <wp:inline distT="0" distB="0" distL="0" distR="0" wp14:anchorId="639ADDA6" wp14:editId="24A8F795">
+          <wp:inline distT="0" distB="0" distL="0" distR="0" wp14:anchorId="31AF25AD" wp14:editId="7D17361D">
             <wp:extent cx="5760720" cy="3240405"/>
             <wp:effectExtent l="0" t="0" r="0" b="0"/>
-            <wp:docPr id="12" name="Image 12"/>
+            <wp:docPr id="11" name="Image 11"/>
             <wp:cNvGraphicFramePr>
               <a:graphicFrameLocks xmlns:a="http://schemas.openxmlformats.org/drawingml/2006/main" noChangeAspect="1"/>
             </wp:cNvGraphicFramePr>
@@ -1870,7 +1802,7 @@
               <a:graphicData uri="http://schemas.openxmlformats.org/drawingml/2006/picture">
                 <pic:pic xmlns:pic="http://schemas.openxmlformats.org/drawingml/2006/picture">
                   <pic:nvPicPr>
-                    <pic:cNvPr id="12" name="menu02.jpg"/>
+                    <pic:cNvPr id="11" name="menu01.jpg"/>
                     <pic:cNvPicPr/>
                   </pic:nvPicPr>
                   <pic:blipFill>
@@ -1902,6 +1834,66 @@
       </w:r>
     </w:p>
     <w:p>
+      <w:pPr>
+        <w:tabs>
+          <w:tab w:val="left" w:pos="1056"/>
+        </w:tabs>
+      </w:pPr>
+    </w:p>
+    <w:p>
+      <w:pPr>
+        <w:tabs>
+          <w:tab w:val="left" w:pos="1056"/>
+        </w:tabs>
+      </w:pPr>
+      <w:r>
+        <w:rPr>
+          <w:noProof/>
+        </w:rPr>
+        <w:drawing>
+          <wp:inline distT="0" distB="0" distL="0" distR="0" wp14:anchorId="639ADDA6" wp14:editId="24A8F795">
+            <wp:extent cx="5760720" cy="3240405"/>
+            <wp:effectExtent l="0" t="0" r="0" b="0"/>
+            <wp:docPr id="12" name="Image 12"/>
+            <wp:cNvGraphicFramePr>
+              <a:graphicFrameLocks xmlns:a="http://schemas.openxmlformats.org/drawingml/2006/main" noChangeAspect="1"/>
+            </wp:cNvGraphicFramePr>
+            <a:graphic xmlns:a="http://schemas.openxmlformats.org/drawingml/2006/main">
+              <a:graphicData uri="http://schemas.openxmlformats.org/drawingml/2006/picture">
+                <pic:pic xmlns:pic="http://schemas.openxmlformats.org/drawingml/2006/picture">
+                  <pic:nvPicPr>
+                    <pic:cNvPr id="12" name="menu02.jpg"/>
+                    <pic:cNvPicPr/>
+                  </pic:nvPicPr>
+                  <pic:blipFill>
+                    <a:blip r:embed="rId23" cstate="print">
+                      <a:extLst>
+                        <a:ext uri="{28A0092B-C50C-407E-A947-70E740481C1C}">
+                          <a14:useLocalDpi xmlns:a14="http://schemas.microsoft.com/office/drawing/2010/main" val="0"/>
+                        </a:ext>
+                      </a:extLst>
+                    </a:blip>
+                    <a:stretch>
+                      <a:fillRect/>
+                    </a:stretch>
+                  </pic:blipFill>
+                  <pic:spPr>
+                    <a:xfrm>
+                      <a:off x="0" y="0"/>
+                      <a:ext cx="5760720" cy="3240405"/>
+                    </a:xfrm>
+                    <a:prstGeom prst="rect">
+                      <a:avLst/>
+                    </a:prstGeom>
+                  </pic:spPr>
+                </pic:pic>
+              </a:graphicData>
+            </a:graphic>
+          </wp:inline>
+        </w:drawing>
+      </w:r>
+    </w:p>
+    <w:p>
       <w:r>
         <w:br w:type="page"/>
       </w:r>
@@ -1989,7 +1981,7 @@
                     <pic:cNvPicPr/>
                   </pic:nvPicPr>
                   <pic:blipFill rotWithShape="1">
-                    <a:blip r:embed="rId23">
+                    <a:blip r:embed="rId24">
                       <a:extLst>
                         <a:ext uri="{28A0092B-C50C-407E-A947-70E740481C1C}">
                           <a14:useLocalDpi xmlns:a14="http://schemas.microsoft.com/office/drawing/2010/main" val="0"/>
@@ -2107,8 +2099,313 @@
         </w:tabs>
       </w:pPr>
       <w:r>
-        <w:t>A savoir :</w:t>
-      </w:r>
+        <w:t xml:space="preserve">Pour la protection antispam : Akismet étant payant, je préfère opter pour une solution gratuite basée sur une liste </w:t>
+      </w:r>
+      <w:r>
+        <w:t>open source</w:t>
+      </w:r>
+      <w:r>
+        <w:t xml:space="preserve"> de mots blaclistés</w:t>
+      </w:r>
+      <w:r>
+        <w:br/>
+        <w:t>Cette source est remise à jour régulièrement et c’est avec l’extension Blacklist updater que cette liste sera remise à jour sur Wordpress.</w:t>
+      </w:r>
+    </w:p>
+    <w:p>
+      <w:pPr>
+        <w:tabs>
+          <w:tab w:val="left" w:pos="1056"/>
+        </w:tabs>
+        <w:rPr>
+          <w:lang w:val="en-US"/>
+        </w:rPr>
+      </w:pPr>
+      <w:r>
+        <w:rPr>
+          <w:noProof/>
+        </w:rPr>
+        <w:drawing>
+          <wp:anchor distT="0" distB="0" distL="114300" distR="114300" simplePos="0" relativeHeight="251662336" behindDoc="1" locked="0" layoutInCell="1" allowOverlap="1" wp14:anchorId="4131B519" wp14:editId="7F6F51A1">
+            <wp:simplePos x="0" y="0"/>
+            <wp:positionH relativeFrom="column">
+              <wp:posOffset>395605</wp:posOffset>
+            </wp:positionH>
+            <wp:positionV relativeFrom="paragraph">
+              <wp:posOffset>283845</wp:posOffset>
+            </wp:positionV>
+            <wp:extent cx="5242560" cy="2948940"/>
+            <wp:effectExtent l="0" t="0" r="0" b="3810"/>
+            <wp:wrapTight wrapText="bothSides">
+              <wp:wrapPolygon edited="0">
+                <wp:start x="0" y="0"/>
+                <wp:lineTo x="0" y="21488"/>
+                <wp:lineTo x="21506" y="21488"/>
+                <wp:lineTo x="21506" y="0"/>
+                <wp:lineTo x="0" y="0"/>
+              </wp:wrapPolygon>
+            </wp:wrapTight>
+            <wp:docPr id="13" name="Image 13"/>
+            <wp:cNvGraphicFramePr>
+              <a:graphicFrameLocks xmlns:a="http://schemas.openxmlformats.org/drawingml/2006/main" noChangeAspect="1"/>
+            </wp:cNvGraphicFramePr>
+            <a:graphic xmlns:a="http://schemas.openxmlformats.org/drawingml/2006/main">
+              <a:graphicData uri="http://schemas.openxmlformats.org/drawingml/2006/picture">
+                <pic:pic xmlns:pic="http://schemas.openxmlformats.org/drawingml/2006/picture">
+                  <pic:nvPicPr>
+                    <pic:cNvPr id="13" name="blacklistgithub.jpg"/>
+                    <pic:cNvPicPr/>
+                  </pic:nvPicPr>
+                  <pic:blipFill>
+                    <a:blip r:embed="rId25" cstate="print">
+                      <a:extLst>
+                        <a:ext uri="{28A0092B-C50C-407E-A947-70E740481C1C}">
+                          <a14:useLocalDpi xmlns:a14="http://schemas.microsoft.com/office/drawing/2010/main" val="0"/>
+                        </a:ext>
+                      </a:extLst>
+                    </a:blip>
+                    <a:stretch>
+                      <a:fillRect/>
+                    </a:stretch>
+                  </pic:blipFill>
+                  <pic:spPr>
+                    <a:xfrm>
+                      <a:off x="0" y="0"/>
+                      <a:ext cx="5242560" cy="2948940"/>
+                    </a:xfrm>
+                    <a:prstGeom prst="rect">
+                      <a:avLst/>
+                    </a:prstGeom>
+                  </pic:spPr>
+                </pic:pic>
+              </a:graphicData>
+            </a:graphic>
+            <wp14:sizeRelH relativeFrom="margin">
+              <wp14:pctWidth>0</wp14:pctWidth>
+            </wp14:sizeRelH>
+          </wp:anchor>
+        </w:drawing>
+      </w:r>
+      <w:r>
+        <w:rPr>
+          <w:lang w:val="en-US"/>
+        </w:rPr>
+        <w:t>Blacklist GitHub:</w:t>
+      </w:r>
+    </w:p>
+    <w:p>
+      <w:pPr>
+        <w:tabs>
+          <w:tab w:val="left" w:pos="1056"/>
+        </w:tabs>
+        <w:rPr>
+          <w:lang w:val="en-US"/>
+        </w:rPr>
+      </w:pPr>
+    </w:p>
+    <w:p>
+      <w:pPr>
+        <w:tabs>
+          <w:tab w:val="left" w:pos="1056"/>
+        </w:tabs>
+        <w:rPr>
+          <w:lang w:val="en-US"/>
+        </w:rPr>
+      </w:pPr>
+    </w:p>
+    <w:p>
+      <w:pPr>
+        <w:tabs>
+          <w:tab w:val="left" w:pos="1056"/>
+        </w:tabs>
+        <w:rPr>
+          <w:lang w:val="en-US"/>
+        </w:rPr>
+      </w:pPr>
+    </w:p>
+    <w:p>
+      <w:pPr>
+        <w:tabs>
+          <w:tab w:val="left" w:pos="1056"/>
+        </w:tabs>
+        <w:rPr>
+          <w:lang w:val="en-US"/>
+        </w:rPr>
+      </w:pPr>
+    </w:p>
+    <w:p>
+      <w:pPr>
+        <w:tabs>
+          <w:tab w:val="left" w:pos="1056"/>
+        </w:tabs>
+        <w:rPr>
+          <w:lang w:val="en-US"/>
+        </w:rPr>
+      </w:pPr>
+    </w:p>
+    <w:p>
+      <w:pPr>
+        <w:tabs>
+          <w:tab w:val="left" w:pos="1056"/>
+        </w:tabs>
+        <w:rPr>
+          <w:lang w:val="en-US"/>
+        </w:rPr>
+      </w:pPr>
+    </w:p>
+    <w:p>
+      <w:pPr>
+        <w:tabs>
+          <w:tab w:val="left" w:pos="1056"/>
+        </w:tabs>
+        <w:rPr>
+          <w:lang w:val="en-US"/>
+        </w:rPr>
+      </w:pPr>
+    </w:p>
+    <w:p>
+      <w:pPr>
+        <w:tabs>
+          <w:tab w:val="left" w:pos="1056"/>
+        </w:tabs>
+        <w:rPr>
+          <w:lang w:val="en-US"/>
+        </w:rPr>
+      </w:pPr>
+    </w:p>
+    <w:p>
+      <w:pPr>
+        <w:tabs>
+          <w:tab w:val="left" w:pos="1056"/>
+        </w:tabs>
+        <w:rPr>
+          <w:lang w:val="en-US"/>
+        </w:rPr>
+      </w:pPr>
+    </w:p>
+    <w:p>
+      <w:pPr>
+        <w:tabs>
+          <w:tab w:val="left" w:pos="1056"/>
+        </w:tabs>
+        <w:rPr>
+          <w:lang w:val="en-US"/>
+        </w:rPr>
+      </w:pPr>
+    </w:p>
+    <w:p>
+      <w:pPr>
+        <w:tabs>
+          <w:tab w:val="left" w:pos="1056"/>
+        </w:tabs>
+        <w:rPr>
+          <w:lang w:val="en-US"/>
+        </w:rPr>
+      </w:pPr>
+    </w:p>
+    <w:p>
+      <w:pPr>
+        <w:tabs>
+          <w:tab w:val="left" w:pos="1056"/>
+        </w:tabs>
+        <w:rPr>
+          <w:lang w:val="en-US"/>
+        </w:rPr>
+      </w:pPr>
+    </w:p>
+    <w:p>
+      <w:pPr>
+        <w:tabs>
+          <w:tab w:val="left" w:pos="1056"/>
+        </w:tabs>
+        <w:rPr>
+          <w:lang w:val="en-US"/>
+        </w:rPr>
+      </w:pPr>
+      <w:r>
+        <w:rPr>
+          <w:noProof/>
+        </w:rPr>
+        <w:drawing>
+          <wp:anchor distT="0" distB="0" distL="114300" distR="114300" simplePos="0" relativeHeight="251663360" behindDoc="0" locked="0" layoutInCell="1" allowOverlap="1" wp14:anchorId="2C13D0BF" wp14:editId="17440475">
+            <wp:simplePos x="0" y="0"/>
+            <wp:positionH relativeFrom="column">
+              <wp:posOffset>391697</wp:posOffset>
+            </wp:positionH>
+            <wp:positionV relativeFrom="paragraph">
+              <wp:posOffset>274320</wp:posOffset>
+            </wp:positionV>
+            <wp:extent cx="5337908" cy="3002280"/>
+            <wp:effectExtent l="0" t="0" r="0" b="7620"/>
+            <wp:wrapNone/>
+            <wp:docPr id="16" name="Image 16"/>
+            <wp:cNvGraphicFramePr>
+              <a:graphicFrameLocks xmlns:a="http://schemas.openxmlformats.org/drawingml/2006/main" noChangeAspect="1"/>
+            </wp:cNvGraphicFramePr>
+            <a:graphic xmlns:a="http://schemas.openxmlformats.org/drawingml/2006/main">
+              <a:graphicData uri="http://schemas.openxmlformats.org/drawingml/2006/picture">
+                <pic:pic xmlns:pic="http://schemas.openxmlformats.org/drawingml/2006/picture">
+                  <pic:nvPicPr>
+                    <pic:cNvPr id="16" name="blacklist.jpg"/>
+                    <pic:cNvPicPr/>
+                  </pic:nvPicPr>
+                  <pic:blipFill>
+                    <a:blip r:embed="rId26" cstate="print">
+                      <a:extLst>
+                        <a:ext uri="{28A0092B-C50C-407E-A947-70E740481C1C}">
+                          <a14:useLocalDpi xmlns:a14="http://schemas.microsoft.com/office/drawing/2010/main" val="0"/>
+                        </a:ext>
+                      </a:extLst>
+                    </a:blip>
+                    <a:stretch>
+                      <a:fillRect/>
+                    </a:stretch>
+                  </pic:blipFill>
+                  <pic:spPr>
+                    <a:xfrm>
+                      <a:off x="0" y="0"/>
+                      <a:ext cx="5349040" cy="3008541"/>
+                    </a:xfrm>
+                    <a:prstGeom prst="rect">
+                      <a:avLst/>
+                    </a:prstGeom>
+                  </pic:spPr>
+                </pic:pic>
+              </a:graphicData>
+            </a:graphic>
+            <wp14:sizeRelH relativeFrom="margin">
+              <wp14:pctWidth>0</wp14:pctWidth>
+            </wp14:sizeRelH>
+            <wp14:sizeRelV relativeFrom="margin">
+              <wp14:pctHeight>0</wp14:pctHeight>
+            </wp14:sizeRelV>
+          </wp:anchor>
+        </w:drawing>
+      </w:r>
+      <w:r>
+        <w:rPr>
+          <w:lang w:val="en-US"/>
+        </w:rPr>
+        <w:t>Extension Blacklist </w:t>
+      </w:r>
+      <w:proofErr w:type="gramStart"/>
+      <w:r>
+        <w:rPr>
+          <w:lang w:val="en-US"/>
+        </w:rPr>
+        <w:t>updater :</w:t>
+      </w:r>
+      <w:proofErr w:type="gramEnd"/>
+    </w:p>
+    <w:p>
+      <w:pPr>
+        <w:tabs>
+          <w:tab w:val="left" w:pos="1056"/>
+        </w:tabs>
+        <w:rPr>
+          <w:lang w:val="en-US"/>
+        </w:rPr>
+      </w:pPr>
     </w:p>
     <w:p>
       <w:pPr>
@@ -2120,10 +2417,168 @@
         <w:br w:type="column"/>
       </w:r>
       <w:r>
+        <w:lastRenderedPageBreak/>
+        <w:t>Un formulai</w:t>
+      </w:r>
+      <w:r>
+        <w:t>re de contact sera présent sur le site pour que les visiteurs puissent posés des questions directement aux dirigeant de l’association.</w:t>
+      </w:r>
+    </w:p>
+    <w:p>
+      <w:pPr>
+        <w:tabs>
+          <w:tab w:val="left" w:pos="1056"/>
+        </w:tabs>
+      </w:pPr>
+      <w:r>
+        <w:rPr>
+          <w:noProof/>
+        </w:rPr>
+        <w:drawing>
+          <wp:inline distT="0" distB="0" distL="0" distR="0" wp14:anchorId="7CE25354" wp14:editId="44CB254D">
+            <wp:extent cx="5760720" cy="3240405"/>
+            <wp:effectExtent l="0" t="0" r="0" b="0"/>
+            <wp:docPr id="17" name="Image 17"/>
+            <wp:cNvGraphicFramePr>
+              <a:graphicFrameLocks xmlns:a="http://schemas.openxmlformats.org/drawingml/2006/main" noChangeAspect="1"/>
+            </wp:cNvGraphicFramePr>
+            <a:graphic xmlns:a="http://schemas.openxmlformats.org/drawingml/2006/main">
+              <a:graphicData uri="http://schemas.openxmlformats.org/drawingml/2006/picture">
+                <pic:pic xmlns:pic="http://schemas.openxmlformats.org/drawingml/2006/picture">
+                  <pic:nvPicPr>
+                    <pic:cNvPr id="17" name="Clipboard01.jpg"/>
+                    <pic:cNvPicPr/>
+                  </pic:nvPicPr>
+                  <pic:blipFill>
+                    <a:blip r:embed="rId27" cstate="print">
+                      <a:extLst>
+                        <a:ext uri="{28A0092B-C50C-407E-A947-70E740481C1C}">
+                          <a14:useLocalDpi xmlns:a14="http://schemas.microsoft.com/office/drawing/2010/main" val="0"/>
+                        </a:ext>
+                      </a:extLst>
+                    </a:blip>
+                    <a:stretch>
+                      <a:fillRect/>
+                    </a:stretch>
+                  </pic:blipFill>
+                  <pic:spPr>
+                    <a:xfrm>
+                      <a:off x="0" y="0"/>
+                      <a:ext cx="5760720" cy="3240405"/>
+                    </a:xfrm>
+                    <a:prstGeom prst="rect">
+                      <a:avLst/>
+                    </a:prstGeom>
+                  </pic:spPr>
+                </pic:pic>
+              </a:graphicData>
+            </a:graphic>
+          </wp:inline>
+        </w:drawing>
+      </w:r>
+    </w:p>
+    <w:p>
+      <w:pPr>
+        <w:tabs>
+          <w:tab w:val="left" w:pos="1056"/>
+        </w:tabs>
+      </w:pPr>
+    </w:p>
+    <w:p>
+      <w:pPr>
+        <w:tabs>
+          <w:tab w:val="left" w:pos="1056"/>
+        </w:tabs>
+      </w:pPr>
+    </w:p>
+    <w:p>
+      <w:pPr>
+        <w:tabs>
+          <w:tab w:val="left" w:pos="1056"/>
+        </w:tabs>
+      </w:pPr>
+    </w:p>
+    <w:p>
+      <w:pPr>
+        <w:tabs>
+          <w:tab w:val="left" w:pos="1056"/>
+        </w:tabs>
+      </w:pPr>
+      <w:r>
+        <w:t>Formulaire mis en place sur le site dans l’onglet Contact.</w:t>
+      </w:r>
+    </w:p>
+    <w:p>
+      <w:pPr>
+        <w:tabs>
+          <w:tab w:val="left" w:pos="1056"/>
+        </w:tabs>
+      </w:pPr>
+    </w:p>
+    <w:p>
+      <w:pPr>
+        <w:tabs>
+          <w:tab w:val="left" w:pos="1056"/>
+        </w:tabs>
         <w:rPr>
           <w:sz w:val="28"/>
           <w:szCs w:val="28"/>
         </w:rPr>
+      </w:pPr>
+      <w:r>
+        <w:rPr>
+          <w:noProof/>
+        </w:rPr>
+        <w:drawing>
+          <wp:inline distT="0" distB="0" distL="0" distR="0" wp14:anchorId="72B76F41" wp14:editId="16E6CFAE">
+            <wp:extent cx="5760720" cy="3240405"/>
+            <wp:effectExtent l="0" t="0" r="0" b="0"/>
+            <wp:docPr id="18" name="Image 18"/>
+            <wp:cNvGraphicFramePr>
+              <a:graphicFrameLocks xmlns:a="http://schemas.openxmlformats.org/drawingml/2006/main" noChangeAspect="1"/>
+            </wp:cNvGraphicFramePr>
+            <a:graphic xmlns:a="http://schemas.openxmlformats.org/drawingml/2006/main">
+              <a:graphicData uri="http://schemas.openxmlformats.org/drawingml/2006/picture">
+                <pic:pic xmlns:pic="http://schemas.openxmlformats.org/drawingml/2006/picture">
+                  <pic:nvPicPr>
+                    <pic:cNvPr id="18" name="Clipboard02.jpg"/>
+                    <pic:cNvPicPr/>
+                  </pic:nvPicPr>
+                  <pic:blipFill>
+                    <a:blip r:embed="rId28" cstate="print">
+                      <a:extLst>
+                        <a:ext uri="{28A0092B-C50C-407E-A947-70E740481C1C}">
+                          <a14:useLocalDpi xmlns:a14="http://schemas.microsoft.com/office/drawing/2010/main" val="0"/>
+                        </a:ext>
+                      </a:extLst>
+                    </a:blip>
+                    <a:stretch>
+                      <a:fillRect/>
+                    </a:stretch>
+                  </pic:blipFill>
+                  <pic:spPr>
+                    <a:xfrm>
+                      <a:off x="0" y="0"/>
+                      <a:ext cx="5760720" cy="3240405"/>
+                    </a:xfrm>
+                    <a:prstGeom prst="rect">
+                      <a:avLst/>
+                    </a:prstGeom>
+                  </pic:spPr>
+                </pic:pic>
+              </a:graphicData>
+            </a:graphic>
+          </wp:inline>
+        </w:drawing>
+      </w:r>
+      <w:r>
+        <w:br w:type="column"/>
+      </w:r>
+      <w:r>
+        <w:rPr>
+          <w:sz w:val="28"/>
+          <w:szCs w:val="28"/>
+        </w:rPr>
         <w:lastRenderedPageBreak/>
         <w:t>Mercredi 10 Juin 2020 :</w:t>
       </w:r>
@@ -2133,8 +2588,408 @@
         <w:tabs>
           <w:tab w:val="left" w:pos="1056"/>
         </w:tabs>
-      </w:pPr>
-    </w:p>
+        <w:rPr>
+          <w:sz w:val="28"/>
+          <w:szCs w:val="28"/>
+        </w:rPr>
+      </w:pPr>
+    </w:p>
+    <w:p>
+      <w:pPr>
+        <w:tabs>
+          <w:tab w:val="left" w:pos="1056"/>
+        </w:tabs>
+      </w:pPr>
+      <w:r>
+        <w:t xml:space="preserve">Le menu principal est terminé en ajoutant la rubrique </w:t>
+      </w:r>
+      <w:r>
+        <w:t>P</w:t>
+      </w:r>
+      <w:r>
+        <w:t>restations.</w:t>
+      </w:r>
+    </w:p>
+    <w:p>
+      <w:pPr>
+        <w:tabs>
+          <w:tab w:val="left" w:pos="1056"/>
+        </w:tabs>
+      </w:pPr>
+      <w:r>
+        <w:t>Celle-ci de par sa taille importante nécessite la création de plusieurs pages supplémentaires qui seront amenées à être modifiées par la suite.</w:t>
+      </w:r>
+      <w:r>
+        <w:br/>
+      </w:r>
+      <w:r>
+        <w:t>L</w:t>
+      </w:r>
+      <w:r>
+        <w:t>’expérience est intéressante</w:t>
+      </w:r>
+      <w:r>
+        <w:t> : Elle</w:t>
+      </w:r>
+      <w:r>
+        <w:t xml:space="preserve"> montre la différence entre conceptualisation et réalisation.</w:t>
+      </w:r>
+    </w:p>
+    <w:p>
+      <w:pPr>
+        <w:tabs>
+          <w:tab w:val="left" w:pos="1056"/>
+        </w:tabs>
+      </w:pPr>
+    </w:p>
+    <w:p>
+      <w:pPr>
+        <w:tabs>
+          <w:tab w:val="left" w:pos="1056"/>
+        </w:tabs>
+      </w:pPr>
+    </w:p>
+    <w:p>
+      <w:pPr>
+        <w:tabs>
+          <w:tab w:val="left" w:pos="1056"/>
+        </w:tabs>
+      </w:pPr>
+      <w:r>
+        <w:t>Si le jeu de carte donnait une certaine cohérence dans les menus, la réalisation démontre le contraire.</w:t>
+      </w:r>
+    </w:p>
+    <w:p>
+      <w:pPr>
+        <w:tabs>
+          <w:tab w:val="left" w:pos="1056"/>
+        </w:tabs>
+      </w:pPr>
+      <w:r>
+        <w:rPr>
+          <w:noProof/>
+        </w:rPr>
+        <w:drawing>
+          <wp:anchor distT="0" distB="0" distL="114300" distR="114300" simplePos="0" relativeHeight="251664384" behindDoc="0" locked="0" layoutInCell="1" allowOverlap="1" wp14:anchorId="7E3C5630" wp14:editId="02AEEF13">
+            <wp:simplePos x="0" y="0"/>
+            <wp:positionH relativeFrom="column">
+              <wp:posOffset>-635</wp:posOffset>
+            </wp:positionH>
+            <wp:positionV relativeFrom="paragraph">
+              <wp:posOffset>76835</wp:posOffset>
+            </wp:positionV>
+            <wp:extent cx="5760720" cy="1401445"/>
+            <wp:effectExtent l="0" t="0" r="0" b="8255"/>
+            <wp:wrapNone/>
+            <wp:docPr id="20" name="Image 20"/>
+            <wp:cNvGraphicFramePr>
+              <a:graphicFrameLocks xmlns:a="http://schemas.openxmlformats.org/drawingml/2006/main" noChangeAspect="1"/>
+            </wp:cNvGraphicFramePr>
+            <a:graphic xmlns:a="http://schemas.openxmlformats.org/drawingml/2006/main">
+              <a:graphicData uri="http://schemas.openxmlformats.org/drawingml/2006/picture">
+                <pic:pic xmlns:pic="http://schemas.openxmlformats.org/drawingml/2006/picture">
+                  <pic:nvPicPr>
+                    <pic:cNvPr id="20" name="Clipboard01.jpg"/>
+                    <pic:cNvPicPr/>
+                  </pic:nvPicPr>
+                  <pic:blipFill>
+                    <a:blip r:embed="rId29" cstate="print">
+                      <a:extLst>
+                        <a:ext uri="{28A0092B-C50C-407E-A947-70E740481C1C}">
+                          <a14:useLocalDpi xmlns:a14="http://schemas.microsoft.com/office/drawing/2010/main" val="0"/>
+                        </a:ext>
+                      </a:extLst>
+                    </a:blip>
+                    <a:stretch>
+                      <a:fillRect/>
+                    </a:stretch>
+                  </pic:blipFill>
+                  <pic:spPr>
+                    <a:xfrm>
+                      <a:off x="0" y="0"/>
+                      <a:ext cx="5760720" cy="1401445"/>
+                    </a:xfrm>
+                    <a:prstGeom prst="rect">
+                      <a:avLst/>
+                    </a:prstGeom>
+                  </pic:spPr>
+                </pic:pic>
+              </a:graphicData>
+            </a:graphic>
+          </wp:anchor>
+        </w:drawing>
+      </w:r>
+    </w:p>
+    <w:p>
+      <w:pPr>
+        <w:tabs>
+          <w:tab w:val="left" w:pos="1056"/>
+        </w:tabs>
+      </w:pPr>
+    </w:p>
+    <w:p>
+      <w:pPr>
+        <w:tabs>
+          <w:tab w:val="left" w:pos="1056"/>
+        </w:tabs>
+      </w:pPr>
+      <w:r>
+        <w:rPr>
+          <w:noProof/>
+        </w:rPr>
+        <w:drawing>
+          <wp:anchor distT="0" distB="0" distL="114300" distR="114300" simplePos="0" relativeHeight="251665408" behindDoc="0" locked="0" layoutInCell="1" allowOverlap="1" wp14:anchorId="067946A9" wp14:editId="13ABBF64">
+            <wp:simplePos x="0" y="0"/>
+            <wp:positionH relativeFrom="column">
+              <wp:posOffset>-635</wp:posOffset>
+            </wp:positionH>
+            <wp:positionV relativeFrom="paragraph">
+              <wp:posOffset>1287780</wp:posOffset>
+            </wp:positionV>
+            <wp:extent cx="5760720" cy="2409190"/>
+            <wp:effectExtent l="0" t="0" r="0" b="0"/>
+            <wp:wrapNone/>
+            <wp:docPr id="19" name="Image 19"/>
+            <wp:cNvGraphicFramePr>
+              <a:graphicFrameLocks xmlns:a="http://schemas.openxmlformats.org/drawingml/2006/main" noChangeAspect="1"/>
+            </wp:cNvGraphicFramePr>
+            <a:graphic xmlns:a="http://schemas.openxmlformats.org/drawingml/2006/main">
+              <a:graphicData uri="http://schemas.openxmlformats.org/drawingml/2006/picture">
+                <pic:pic xmlns:pic="http://schemas.openxmlformats.org/drawingml/2006/picture">
+                  <pic:nvPicPr>
+                    <pic:cNvPr id="19" name="Clipboard01.jpg"/>
+                    <pic:cNvPicPr/>
+                  </pic:nvPicPr>
+                  <pic:blipFill>
+                    <a:blip r:embed="rId30" cstate="print">
+                      <a:extLst>
+                        <a:ext uri="{28A0092B-C50C-407E-A947-70E740481C1C}">
+                          <a14:useLocalDpi xmlns:a14="http://schemas.microsoft.com/office/drawing/2010/main" val="0"/>
+                        </a:ext>
+                      </a:extLst>
+                    </a:blip>
+                    <a:stretch>
+                      <a:fillRect/>
+                    </a:stretch>
+                  </pic:blipFill>
+                  <pic:spPr>
+                    <a:xfrm>
+                      <a:off x="0" y="0"/>
+                      <a:ext cx="5760720" cy="2409190"/>
+                    </a:xfrm>
+                    <a:prstGeom prst="rect">
+                      <a:avLst/>
+                    </a:prstGeom>
+                  </pic:spPr>
+                </pic:pic>
+              </a:graphicData>
+            </a:graphic>
+          </wp:anchor>
+        </w:drawing>
+      </w:r>
+    </w:p>
+    <w:p/>
+    <w:p/>
+    <w:p/>
+    <w:p/>
+    <w:p/>
+    <w:p/>
+    <w:p/>
+    <w:p/>
+    <w:p/>
+    <w:p/>
+    <w:p/>
+    <w:p/>
+    <w:p/>
+    <w:p>
+      <w:r>
+        <w:br w:type="column"/>
+      </w:r>
+      <w:r>
+        <w:lastRenderedPageBreak/>
+        <w:t>Installation d’une extension pour les Newsletters :</w:t>
+      </w:r>
+    </w:p>
+    <w:p/>
+    <w:p>
+      <w:pPr>
+        <w:rPr>
+          <w:noProof/>
+        </w:rPr>
+      </w:pPr>
+      <w:r>
+        <w:rPr>
+          <w:noProof/>
+        </w:rPr>
+        <w:drawing>
+          <wp:inline distT="0" distB="0" distL="0" distR="0" wp14:anchorId="1F9F5BBE" wp14:editId="3BCC9C60">
+            <wp:extent cx="3992880" cy="6029789"/>
+            <wp:effectExtent l="0" t="0" r="7620" b="9525"/>
+            <wp:docPr id="21" name="Image 21"/>
+            <wp:cNvGraphicFramePr>
+              <a:graphicFrameLocks xmlns:a="http://schemas.openxmlformats.org/drawingml/2006/main" noChangeAspect="1"/>
+            </wp:cNvGraphicFramePr>
+            <a:graphic xmlns:a="http://schemas.openxmlformats.org/drawingml/2006/main">
+              <a:graphicData uri="http://schemas.openxmlformats.org/drawingml/2006/picture">
+                <pic:pic xmlns:pic="http://schemas.openxmlformats.org/drawingml/2006/picture">
+                  <pic:nvPicPr>
+                    <pic:cNvPr id="21" name="Clipboard01.jpg"/>
+                    <pic:cNvPicPr/>
+                  </pic:nvPicPr>
+                  <pic:blipFill>
+                    <a:blip r:embed="rId31">
+                      <a:extLst>
+                        <a:ext uri="{28A0092B-C50C-407E-A947-70E740481C1C}">
+                          <a14:useLocalDpi xmlns:a14="http://schemas.microsoft.com/office/drawing/2010/main" val="0"/>
+                        </a:ext>
+                      </a:extLst>
+                    </a:blip>
+                    <a:stretch>
+                      <a:fillRect/>
+                    </a:stretch>
+                  </pic:blipFill>
+                  <pic:spPr>
+                    <a:xfrm>
+                      <a:off x="0" y="0"/>
+                      <a:ext cx="4022218" cy="6074093"/>
+                    </a:xfrm>
+                    <a:prstGeom prst="rect">
+                      <a:avLst/>
+                    </a:prstGeom>
+                  </pic:spPr>
+                </pic:pic>
+              </a:graphicData>
+            </a:graphic>
+          </wp:inline>
+        </w:drawing>
+      </w:r>
+    </w:p>
+    <w:p>
+      <w:pPr>
+        <w:rPr>
+          <w:noProof/>
+        </w:rPr>
+      </w:pPr>
+    </w:p>
+    <w:p>
+      <w:r>
+        <w:t>Pour faciliter le travail, les filles m’ont demandées de pouvoir réaliser leur Newsletters directement sur leur site.</w:t>
+      </w:r>
+      <w:r>
+        <w:br/>
+        <w:t xml:space="preserve">Avant Les filles faisaient leur Newsletters via le site </w:t>
+      </w:r>
+      <w:r>
+        <w:t>MailChimp</w:t>
+      </w:r>
+      <w:r>
+        <w:t>.</w:t>
+      </w:r>
+      <w:r>
+        <w:br/>
+      </w:r>
+    </w:p>
+    <w:p>
+      <w:r>
+        <w:br w:type="column"/>
+      </w:r>
+      <w:r>
+        <w:lastRenderedPageBreak/>
+        <w:t>Ancien visuel de la Newsletters :</w:t>
+      </w:r>
+    </w:p>
+    <w:p>
+      <w:r>
+        <w:rPr>
+          <w:noProof/>
+        </w:rPr>
+        <w:drawing>
+          <wp:anchor distT="0" distB="0" distL="114300" distR="114300" simplePos="0" relativeHeight="251666432" behindDoc="0" locked="0" layoutInCell="1" allowOverlap="1" wp14:anchorId="77B7CF44" wp14:editId="7E3BACA3">
+            <wp:simplePos x="0" y="0"/>
+            <wp:positionH relativeFrom="column">
+              <wp:posOffset>327203</wp:posOffset>
+            </wp:positionH>
+            <wp:positionV relativeFrom="paragraph">
+              <wp:posOffset>285115</wp:posOffset>
+            </wp:positionV>
+            <wp:extent cx="5029200" cy="7183374"/>
+            <wp:effectExtent l="0" t="0" r="0" b="0"/>
+            <wp:wrapNone/>
+            <wp:docPr id="15" name="Image 15"/>
+            <wp:cNvGraphicFramePr>
+              <a:graphicFrameLocks xmlns:a="http://schemas.openxmlformats.org/drawingml/2006/main" noChangeAspect="1"/>
+            </wp:cNvGraphicFramePr>
+            <a:graphic xmlns:a="http://schemas.openxmlformats.org/drawingml/2006/main">
+              <a:graphicData uri="http://schemas.openxmlformats.org/drawingml/2006/picture">
+                <pic:pic xmlns:pic="http://schemas.openxmlformats.org/drawingml/2006/picture">
+                  <pic:nvPicPr>
+                    <pic:cNvPr id="15" name="unnamed.jpg"/>
+                    <pic:cNvPicPr/>
+                  </pic:nvPicPr>
+                  <pic:blipFill>
+                    <a:blip r:embed="rId32">
+                      <a:extLst>
+                        <a:ext uri="{28A0092B-C50C-407E-A947-70E740481C1C}">
+                          <a14:useLocalDpi xmlns:a14="http://schemas.microsoft.com/office/drawing/2010/main" val="0"/>
+                        </a:ext>
+                      </a:extLst>
+                    </a:blip>
+                    <a:stretch>
+                      <a:fillRect/>
+                    </a:stretch>
+                  </pic:blipFill>
+                  <pic:spPr>
+                    <a:xfrm>
+                      <a:off x="0" y="0"/>
+                      <a:ext cx="5029200" cy="7183374"/>
+                    </a:xfrm>
+                    <a:prstGeom prst="rect">
+                      <a:avLst/>
+                    </a:prstGeom>
+                  </pic:spPr>
+                </pic:pic>
+              </a:graphicData>
+            </a:graphic>
+          </wp:anchor>
+        </w:drawing>
+      </w:r>
+    </w:p>
+    <w:p/>
+    <w:p/>
+    <w:p/>
+    <w:p/>
+    <w:p/>
+    <w:p/>
+    <w:p/>
+    <w:p/>
+    <w:p/>
+    <w:p/>
+    <w:p/>
+    <w:p/>
+    <w:p/>
+    <w:p/>
+    <w:p/>
+    <w:p/>
+    <w:p/>
+    <w:p/>
+    <w:p/>
+    <w:p/>
+    <w:p/>
+    <w:p/>
+    <w:p/>
+    <w:p/>
+    <w:p/>
+    <w:p/>
+    <w:p>
+      <w:r>
+        <w:br w:type="column"/>
+      </w:r>
+      <w:r>
+        <w:lastRenderedPageBreak/>
+        <w:t>Reprise du menu, arrangement de la partie Prestation.</w:t>
+      </w:r>
+    </w:p>
+    <w:p/>
     <w:sectPr>
       <w:type w:val="continuous"/>
       <w:pgSz w:w="11906" w:h="16838"/>
@@ -3180,4 +4035,16 @@
     </a:ext>
   </a:extLst>
 </a:theme>
+</file>
+
+<file path=customXml/item1.xml><?xml version="1.0" encoding="utf-8"?>
+<b:Sources xmlns:b="http://schemas.openxmlformats.org/officeDocument/2006/bibliography" xmlns="http://schemas.openxmlformats.org/officeDocument/2006/bibliography" SelectedStyle="\APASixthEditionOfficeOnline.xsl" StyleName="APA" Version="6"/>
+</file>
+
+<file path=customXml/itemProps1.xml><?xml version="1.0" encoding="utf-8"?>
+<ds:datastoreItem xmlns:ds="http://schemas.openxmlformats.org/officeDocument/2006/customXml" ds:itemID="{461FA458-6209-4E46-92D7-64EACE2970F7}">
+  <ds:schemaRefs>
+    <ds:schemaRef ds:uri="http://schemas.openxmlformats.org/officeDocument/2006/bibliography"/>
+  </ds:schemaRefs>
+</ds:datastoreItem>
 </file>
</xml_diff>

<commit_message>
maj du reporting en ajoutant jeudi 11
</commit_message>
<xml_diff>
--- a/Reporting activité.docx
+++ b/Reporting activité.docx
@@ -2318,9 +2318,6 @@
         <w:tabs>
           <w:tab w:val="left" w:pos="1056"/>
         </w:tabs>
-        <w:rPr>
-          <w:lang w:val="en-US"/>
-        </w:rPr>
       </w:pPr>
       <w:r>
         <w:rPr>
@@ -2383,28 +2380,14 @@
         </w:drawing>
       </w:r>
       <w:r>
-        <w:rPr>
-          <w:lang w:val="en-US"/>
-        </w:rPr>
-        <w:t>Extension Blacklist </w:t>
-      </w:r>
-      <w:proofErr w:type="gramStart"/>
-      <w:r>
-        <w:rPr>
-          <w:lang w:val="en-US"/>
-        </w:rPr>
-        <w:t>updater :</w:t>
-      </w:r>
-      <w:proofErr w:type="gramEnd"/>
-    </w:p>
-    <w:p>
-      <w:pPr>
-        <w:tabs>
-          <w:tab w:val="left" w:pos="1056"/>
-        </w:tabs>
-        <w:rPr>
-          <w:lang w:val="en-US"/>
-        </w:rPr>
+        <w:t>Extension Blacklist updater :</w:t>
+      </w:r>
+    </w:p>
+    <w:p>
+      <w:pPr>
+        <w:tabs>
+          <w:tab w:val="left" w:pos="1056"/>
+        </w:tabs>
       </w:pPr>
     </w:p>
     <w:p>
@@ -2803,6 +2786,36 @@
     <w:p/>
     <w:p>
       <w:r>
+        <w:rPr>
+          <w:u w:val="single"/>
+        </w:rPr>
+        <w:t>Explications :</w:t>
+      </w:r>
+      <w:r>
+        <w:t xml:space="preserve"> Sur un site chaque élément doit être accessible en </w:t>
+      </w:r>
+      <w:r>
+        <w:t>trois clics maximums</w:t>
+      </w:r>
+      <w:r>
+        <w:t xml:space="preserve"> pour une </w:t>
+      </w:r>
+      <w:r>
+        <w:t>bonne navigation et une meilleure accessibilité.</w:t>
+      </w:r>
+      <w:r>
+        <w:br/>
+      </w:r>
+      <w:r>
+        <w:t>Or le menu déroulant présent est trop long.</w:t>
+      </w:r>
+      <w:r>
+        <w:br/>
+        <w:t>Ainsi les éléments de l’onglet collaboré seront tous mit sur la même page sous forme de galeries voir potentiellement de carrousels ou autres animations javascript.</w:t>
+      </w:r>
+    </w:p>
+    <w:p>
+      <w:r>
         <w:br w:type="column"/>
       </w:r>
       <w:r>
@@ -2904,16 +2917,16 @@
           <w:noProof/>
         </w:rPr>
         <w:drawing>
-          <wp:anchor distT="0" distB="0" distL="114300" distR="114300" simplePos="0" relativeHeight="251666432" behindDoc="0" locked="0" layoutInCell="1" allowOverlap="1" wp14:anchorId="77B7CF44" wp14:editId="7E3BACA3">
+          <wp:anchor distT="0" distB="0" distL="114300" distR="114300" simplePos="0" relativeHeight="251666432" behindDoc="0" locked="0" layoutInCell="1" allowOverlap="1" wp14:anchorId="77B7CF44" wp14:editId="13068174">
             <wp:simplePos x="0" y="0"/>
             <wp:positionH relativeFrom="column">
-              <wp:posOffset>327203</wp:posOffset>
+              <wp:posOffset>327025</wp:posOffset>
             </wp:positionH>
             <wp:positionV relativeFrom="paragraph">
               <wp:posOffset>285115</wp:posOffset>
             </wp:positionV>
-            <wp:extent cx="5029200" cy="7183374"/>
-            <wp:effectExtent l="0" t="0" r="0" b="0"/>
+            <wp:extent cx="5028565" cy="7200900"/>
+            <wp:effectExtent l="0" t="0" r="635" b="0"/>
             <wp:wrapNone/>
             <wp:docPr id="15" name="Image 15"/>
             <wp:cNvGraphicFramePr>
@@ -2941,7 +2954,7 @@
                   <pic:spPr>
                     <a:xfrm>
                       <a:off x="0" y="0"/>
-                      <a:ext cx="5029200" cy="7183374"/>
+                      <a:ext cx="5052567" cy="7235271"/>
                     </a:xfrm>
                     <a:prstGeom prst="rect">
                       <a:avLst/>
@@ -2950,6 +2963,9 @@
                 </pic:pic>
               </a:graphicData>
             </a:graphic>
+            <wp14:sizeRelV relativeFrom="margin">
+              <wp14:pctHeight>0</wp14:pctHeight>
+            </wp14:sizeRelV>
           </wp:anchor>
         </w:drawing>
       </w:r>
@@ -2982,14 +2998,151 @@
     <w:p/>
     <w:p>
       <w:r>
+        <w:t>Il faudra donc trouver une bonne alternative pour arriver à recréer une Newsletters ressemblant à celle-ci</w:t>
+      </w:r>
+      <w:r>
+        <w:t xml:space="preserve"> ou qui soit aussi attirante que celle-ci.</w:t>
+      </w:r>
+    </w:p>
+    <w:p>
+      <w:pPr>
+        <w:tabs>
+          <w:tab w:val="left" w:pos="1056"/>
+        </w:tabs>
+        <w:rPr>
+          <w:sz w:val="28"/>
+          <w:szCs w:val="28"/>
+          <w:u w:val="single"/>
+        </w:rPr>
+      </w:pPr>
+      <w:r>
+        <w:rPr>
+          <w:u w:val="single"/>
+        </w:rPr>
         <w:br w:type="column"/>
       </w:r>
       <w:r>
+        <w:rPr>
+          <w:sz w:val="28"/>
+          <w:szCs w:val="28"/>
+          <w:u w:val="single"/>
+        </w:rPr>
         <w:lastRenderedPageBreak/>
-        <w:t>Reprise du menu, arrangement de la partie Prestation.</w:t>
-      </w:r>
-    </w:p>
-    <w:p/>
+        <w:t>Jeudi</w:t>
+      </w:r>
+      <w:r>
+        <w:rPr>
+          <w:sz w:val="28"/>
+          <w:szCs w:val="28"/>
+          <w:u w:val="single"/>
+        </w:rPr>
+        <w:t xml:space="preserve"> 1</w:t>
+      </w:r>
+      <w:r>
+        <w:rPr>
+          <w:sz w:val="28"/>
+          <w:szCs w:val="28"/>
+          <w:u w:val="single"/>
+        </w:rPr>
+        <w:t>1</w:t>
+      </w:r>
+      <w:r>
+        <w:rPr>
+          <w:sz w:val="28"/>
+          <w:szCs w:val="28"/>
+          <w:u w:val="single"/>
+        </w:rPr>
+        <w:t xml:space="preserve"> Juin 2020 :</w:t>
+      </w:r>
+    </w:p>
+    <w:p/>
+    <w:p>
+      <w:r>
+        <w:t>-</w:t>
+      </w:r>
+      <w:r>
+        <w:t>Réunion de groupe de l’asso</w:t>
+      </w:r>
+      <w:r>
+        <w:t> avec Mathilde Elie :</w:t>
+      </w:r>
+    </w:p>
+    <w:p>
+      <w:r>
+        <w:br/>
+        <w:t>Il a été décidé que la partie prestations devait être refondue.</w:t>
+      </w:r>
+      <w:r>
+        <w:br/>
+      </w:r>
+      <w:r>
+        <w:t>Les différentes activités doivent être sur la même page s</w:t>
+      </w:r>
+      <w:r>
+        <w:t>ous</w:t>
+      </w:r>
+      <w:r>
+        <w:t xml:space="preserve"> forme d’onglet</w:t>
+      </w:r>
+      <w:r>
+        <w:t>s</w:t>
+      </w:r>
+      <w:r>
+        <w:t>.</w:t>
+      </w:r>
+      <w:r>
+        <w:br/>
+        <w:t>Un simple survol de ce</w:t>
+      </w:r>
+      <w:r>
+        <w:t>s</w:t>
+      </w:r>
+      <w:r>
+        <w:t xml:space="preserve"> onglet</w:t>
+      </w:r>
+      <w:r>
+        <w:t>s</w:t>
+      </w:r>
+      <w:r>
+        <w:t xml:space="preserve"> fer</w:t>
+      </w:r>
+      <w:r>
+        <w:t>ont</w:t>
+      </w:r>
+      <w:r>
+        <w:t xml:space="preserve"> devenir actif ce</w:t>
+      </w:r>
+      <w:r>
+        <w:t>ux</w:t>
+      </w:r>
+      <w:r>
+        <w:t>-ci.</w:t>
+      </w:r>
+    </w:p>
+    <w:p>
+      <w:r>
+        <w:t>Dans les onglets devra apparaitre un calendrier d’évènements.</w:t>
+      </w:r>
+      <w:r>
+        <w:br/>
+      </w:r>
+      <w:r>
+        <w:t>Brouillon du nouvel onglet prestation : (</w:t>
+      </w:r>
+      <w:r>
+        <w:t>à</w:t>
+      </w:r>
+      <w:r>
+        <w:t xml:space="preserve"> faire Mardi 16 Juin)</w:t>
+      </w:r>
+    </w:p>
+    <w:p/>
+    <w:p/>
+    <w:p>
+      <w:r>
+        <w:br w:type="column"/>
+      </w:r>
+    </w:p>
     <w:sectPr>
       <w:type w:val="continuous"/>
       <w:pgSz w:w="11906" w:h="16838"/>

</xml_diff>

<commit_message>
modification du reporting ajout du visuel prestation jeu de cartes
</commit_message>
<xml_diff>
--- a/Reporting activité.docx
+++ b/Reporting activité.docx
@@ -2318,6 +2318,9 @@
         <w:tabs>
           <w:tab w:val="left" w:pos="1056"/>
         </w:tabs>
+        <w:rPr>
+          <w:lang w:val="en-US"/>
+        </w:rPr>
       </w:pPr>
       <w:r>
         <w:rPr>
@@ -2380,14 +2383,28 @@
         </w:drawing>
       </w:r>
       <w:r>
-        <w:t>Extension Blacklist updater :</w:t>
-      </w:r>
-    </w:p>
-    <w:p>
-      <w:pPr>
-        <w:tabs>
-          <w:tab w:val="left" w:pos="1056"/>
-        </w:tabs>
+        <w:rPr>
+          <w:lang w:val="en-US"/>
+        </w:rPr>
+        <w:t>Extension Blacklist </w:t>
+      </w:r>
+      <w:proofErr w:type="gramStart"/>
+      <w:r>
+        <w:rPr>
+          <w:lang w:val="en-US"/>
+        </w:rPr>
+        <w:t>updater :</w:t>
+      </w:r>
+      <w:proofErr w:type="gramEnd"/>
+    </w:p>
+    <w:p>
+      <w:pPr>
+        <w:tabs>
+          <w:tab w:val="left" w:pos="1056"/>
+        </w:tabs>
+        <w:rPr>
+          <w:lang w:val="en-US"/>
+        </w:rPr>
       </w:pPr>
     </w:p>
     <w:p>
@@ -3069,6 +3086,54 @@
     </w:p>
     <w:p>
       <w:r>
+        <w:rPr>
+          <w:noProof/>
+        </w:rPr>
+        <w:drawing>
+          <wp:inline distT="0" distB="0" distL="0" distR="0" wp14:anchorId="6E4B1569" wp14:editId="15C3D718">
+            <wp:extent cx="5760720" cy="5554980"/>
+            <wp:effectExtent l="0" t="0" r="0" b="7620"/>
+            <wp:docPr id="22" name="Image 22"/>
+            <wp:cNvGraphicFramePr>
+              <a:graphicFrameLocks xmlns:a="http://schemas.openxmlformats.org/drawingml/2006/main" noChangeAspect="1"/>
+            </wp:cNvGraphicFramePr>
+            <a:graphic xmlns:a="http://schemas.openxmlformats.org/drawingml/2006/main">
+              <a:graphicData uri="http://schemas.openxmlformats.org/drawingml/2006/picture">
+                <pic:pic xmlns:pic="http://schemas.openxmlformats.org/drawingml/2006/picture">
+                  <pic:nvPicPr>
+                    <pic:cNvPr id="22" name="001.jpg"/>
+                    <pic:cNvPicPr/>
+                  </pic:nvPicPr>
+                  <pic:blipFill>
+                    <a:blip r:embed="rId33">
+                      <a:extLst>
+                        <a:ext uri="{28A0092B-C50C-407E-A947-70E740481C1C}">
+                          <a14:useLocalDpi xmlns:a14="http://schemas.microsoft.com/office/drawing/2010/main" val="0"/>
+                        </a:ext>
+                      </a:extLst>
+                    </a:blip>
+                    <a:stretch>
+                      <a:fillRect/>
+                    </a:stretch>
+                  </pic:blipFill>
+                  <pic:spPr>
+                    <a:xfrm>
+                      <a:off x="0" y="0"/>
+                      <a:ext cx="5760720" cy="5554980"/>
+                    </a:xfrm>
+                    <a:prstGeom prst="rect">
+                      <a:avLst/>
+                    </a:prstGeom>
+                  </pic:spPr>
+                </pic:pic>
+              </a:graphicData>
+            </a:graphic>
+          </wp:inline>
+        </w:drawing>
+      </w:r>
+    </w:p>
+    <w:p>
+      <w:r>
         <w:br/>
         <w:t>Il a été décidé que la partie prestations devait être refondue.</w:t>
       </w:r>
@@ -3136,8 +3201,6 @@
         <w:t xml:space="preserve"> faire Mardi 16 Juin)</w:t>
       </w:r>
     </w:p>
-    <w:p/>
-    <w:p/>
     <w:p>
       <w:r>
         <w:br w:type="column"/>

</xml_diff>

<commit_message>
ajout du mercredi 17 juin
</commit_message>
<xml_diff>
--- a/Reporting activité.docx
+++ b/Reporting activité.docx
@@ -596,15 +596,7 @@
         <w:t>.</w:t>
       </w:r>
       <w:r>
-        <w:t xml:space="preserve"> Mdp : . . . . . . . . . </w:t>
-      </w:r>
-      <w:proofErr w:type="gramStart"/>
-      <w:r>
-        <w:t>. . . .</w:t>
-      </w:r>
-      <w:proofErr w:type="gramEnd"/>
-      <w:r>
-        <w:t xml:space="preserve"> .</w:t>
+        <w:t xml:space="preserve"> Mdp : . . . . . . . . . . . . . .</w:t>
       </w:r>
       <w:r>
         <w:br/>
@@ -1260,15 +1252,7 @@
       </w:r>
       <w:r>
         <w:br/>
-        <w:t xml:space="preserve">Ainsi, l’inspection me permettrai une recherche et une modification dans les fichiers </w:t>
-      </w:r>
-      <w:proofErr w:type="gramStart"/>
-      <w:r>
-        <w:t>en questions</w:t>
-      </w:r>
-      <w:proofErr w:type="gramEnd"/>
-      <w:r>
-        <w:t xml:space="preserve"> en temps réel.</w:t>
+        <w:t>Ainsi, l’inspection me permettrai une recherche et une modification dans les fichiers en questions en temps réel.</w:t>
       </w:r>
       <w:r>
         <w:br/>
@@ -1608,7 +1592,6 @@
         <w:t xml:space="preserve">consacre la journée a une veille technologique sur cet </w:t>
       </w:r>
       <w:proofErr w:type="spellStart"/>
-      <w:proofErr w:type="gramStart"/>
       <w:r>
         <w:t>addon</w:t>
       </w:r>
@@ -1616,7 +1599,6 @@
       <w:r>
         <w:t>..</w:t>
       </w:r>
-      <w:proofErr w:type="gramEnd"/>
       <w:r>
         <w:br/>
       </w:r>
@@ -2386,16 +2368,8 @@
         <w:rPr>
           <w:lang w:val="en-US"/>
         </w:rPr>
-        <w:t>Extension Blacklist </w:t>
-      </w:r>
-      <w:proofErr w:type="gramStart"/>
-      <w:r>
-        <w:rPr>
-          <w:lang w:val="en-US"/>
-        </w:rPr>
-        <w:t>updater :</w:t>
-      </w:r>
-      <w:proofErr w:type="gramEnd"/>
+        <w:t>Extension Blacklist updater :</w:t>
+      </w:r>
     </w:p>
     <w:p>
       <w:pPr>
@@ -3198,12 +3172,51 @@
         <w:t>à</w:t>
       </w:r>
       <w:r>
-        <w:t xml:space="preserve"> faire Mardi 16 Juin)</w:t>
+        <w:t xml:space="preserve"> faire </w:t>
+      </w:r>
+      <w:proofErr w:type="spellStart"/>
+      <w:r>
+        <w:t>M</w:t>
+      </w:r>
+      <w:r>
+        <w:t>e</w:t>
+      </w:r>
+      <w:r>
+        <w:t>r</w:t>
+      </w:r>
+      <w:r>
+        <w:t>cr</w:t>
+      </w:r>
+      <w:r>
+        <w:t>di</w:t>
+      </w:r>
+      <w:proofErr w:type="spellEnd"/>
+      <w:r>
+        <w:t xml:space="preserve"> 1</w:t>
+      </w:r>
+      <w:r>
+        <w:t>7</w:t>
+      </w:r>
+      <w:r>
+        <w:t xml:space="preserve"> Juin)</w:t>
       </w:r>
     </w:p>
     <w:p>
       <w:r>
         <w:br w:type="column"/>
+      </w:r>
+      <w:r>
+        <w:lastRenderedPageBreak/>
+        <w:t>Extension installée pour gérer les articles sous formes d’onglets.</w:t>
+      </w:r>
+      <w:r>
+        <w:br/>
+        <w:t>Plus le temps passe et plus j’hésite à prendre une version payante de l’extension ELEMENTOR.</w:t>
+      </w:r>
+    </w:p>
+    <w:p>
+      <w:r>
+        <w:t xml:space="preserve">En attendant de me décider j’ai choisi l’extension : </w:t>
       </w:r>
     </w:p>
     <w:sectPr>

</xml_diff>